<commit_message>
fix name url img add UUID
</commit_message>
<xml_diff>
--- a/ReportModel.docx
+++ b/ReportModel.docx
@@ -4,241 +4,407 @@
   <w:body>
     <w:p>
       <w:pPr>
-        <w:pStyle w:val="NormalWeb"/>
         <w:jc w:val="center"/>
-        <w:rPr>
-          <w:rFonts w:ascii="Noto Serif" w:hAnsi="Noto Serif" w:cs="Noto Serif"/>
-          <w:b/>
-          <w:bCs/>
-          <w:spacing w:val="-2"/>
-        </w:rPr>
-      </w:pPr>
-      <w:r>
-        <w:rPr>
-          <w:rFonts w:ascii="Noto Serif" w:hAnsi="Noto Serif" w:cs="Noto Serif"/>
-          <w:b/>
-          <w:bCs/>
-          <w:spacing w:val="-2"/>
-        </w:rPr>
-        <w:t>{{</w:t>
-      </w:r>
-      <w:proofErr w:type="spellStart"/>
-      <w:r>
-        <w:rPr>
-          <w:rFonts w:ascii="Noto Serif" w:hAnsi="Noto Serif" w:cs="Noto Serif"/>
-          <w:b/>
-          <w:bCs/>
-          <w:spacing w:val="-2"/>
-        </w:rPr>
-        <w:t>supplier</w:t>
-      </w:r>
-      <w:proofErr w:type="spellEnd"/>
-      <w:r>
-        <w:rPr>
-          <w:rFonts w:ascii="Noto Serif" w:hAnsi="Noto Serif" w:cs="Noto Serif"/>
-          <w:b/>
-          <w:bCs/>
-          <w:spacing w:val="-2"/>
-        </w:rPr>
-        <w:t>}}</w:t>
-      </w:r>
-    </w:p>
-    <w:p>
-      <w:pPr>
-        <w:pStyle w:val="NormalWeb"/>
-        <w:rPr>
-          <w:rFonts w:ascii="Noto Serif" w:hAnsi="Noto Serif" w:cs="Noto Serif"/>
-          <w:spacing w:val="-2"/>
-        </w:rPr>
-      </w:pPr>
-    </w:p>
-    <w:p>
-      <w:pPr>
-        <w:pStyle w:val="NormalWeb"/>
-        <w:rPr>
-          <w:rFonts w:ascii="Noto Serif" w:hAnsi="Noto Serif" w:cs="Noto Serif"/>
-          <w:spacing w:val="-2"/>
-        </w:rPr>
-      </w:pPr>
-      <w:r>
-        <w:rPr>
-          <w:rFonts w:ascii="Noto Serif" w:hAnsi="Noto Serif" w:cs="Noto Serif"/>
-          <w:spacing w:val="-2"/>
-        </w:rPr>
-        <w:t>{</w:t>
-      </w:r>
-      <w:proofErr w:type="gramStart"/>
-      <w:r>
-        <w:rPr>
-          <w:rFonts w:ascii="Noto Serif" w:hAnsi="Noto Serif" w:cs="Noto Serif"/>
-          <w:spacing w:val="-2"/>
-        </w:rPr>
-        <w:t>{?</w:t>
-      </w:r>
-      <w:proofErr w:type="spellStart"/>
-      <w:r>
-        <w:rPr>
-          <w:rFonts w:ascii="Noto Serif" w:hAnsi="Noto Serif" w:cs="Noto Serif"/>
-          <w:spacing w:val="-2"/>
-        </w:rPr>
-        <w:t>fabricReport</w:t>
-      </w:r>
-      <w:proofErr w:type="spellEnd"/>
-      <w:proofErr w:type="gramEnd"/>
-      <w:r>
-        <w:rPr>
-          <w:rFonts w:ascii="Noto Serif" w:hAnsi="Noto Serif" w:cs="Noto Serif"/>
-          <w:spacing w:val="-2"/>
-        </w:rPr>
-        <w:t>}}</w:t>
-      </w:r>
+      </w:pPr>
     </w:p>
     <w:tbl>
       <w:tblPr>
-        <w:tblStyle w:val="Tablaconcuadrcula"/>
+        <w:tblStyle w:val="TableNormal"/>
+        <w:tblpPr w:leftFromText="141" w:rightFromText="141" w:vertAnchor="text" w:horzAnchor="margin" w:tblpXSpec="center" w:tblpY="10436"/>
         <w:tblW w:w="0" w:type="auto"/>
-        <w:tblLook w:val="04A0" w:firstRow="1" w:lastRow="0" w:firstColumn="1" w:lastColumn="0" w:noHBand="0" w:noVBand="1"/>
+        <w:tblBorders>
+          <w:top w:val="single" w:sz="4" w:space="0" w:color="000000"/>
+          <w:left w:val="single" w:sz="4" w:space="0" w:color="000000"/>
+          <w:bottom w:val="single" w:sz="4" w:space="0" w:color="000000"/>
+          <w:right w:val="single" w:sz="4" w:space="0" w:color="000000"/>
+          <w:insideH w:val="single" w:sz="4" w:space="0" w:color="000000"/>
+          <w:insideV w:val="single" w:sz="4" w:space="0" w:color="000000"/>
+        </w:tblBorders>
+        <w:tblLayout w:type="fixed"/>
+        <w:tblLook w:val="01E0" w:firstRow="1" w:lastRow="1" w:firstColumn="1" w:lastColumn="1" w:noHBand="0" w:noVBand="0"/>
       </w:tblPr>
       <w:tblGrid>
-        <w:gridCol w:w="2942"/>
-        <w:gridCol w:w="2943"/>
-        <w:gridCol w:w="2943"/>
+        <w:gridCol w:w="2881"/>
+        <w:gridCol w:w="3932"/>
       </w:tblGrid>
       <w:tr>
+        <w:trPr>
+          <w:trHeight w:val="230"/>
+        </w:trPr>
         <w:tc>
           <w:tcPr>
-            <w:tcW w:w="2942" w:type="dxa"/>
+            <w:tcW w:w="2881" w:type="dxa"/>
+            <w:tcBorders>
+              <w:bottom w:val="single" w:sz="6" w:space="0" w:color="000000"/>
+              <w:right w:val="single" w:sz="6" w:space="0" w:color="000000"/>
+            </w:tcBorders>
           </w:tcPr>
           <w:p>
             <w:pPr>
-              <w:pStyle w:val="NormalWeb"/>
-              <w:rPr>
-                <w:rFonts w:ascii="Noto Serif" w:hAnsi="Noto Serif" w:cs="Noto Serif"/>
-                <w:spacing w:val="-2"/>
+              <w:pStyle w:val="TableParagraph"/>
+              <w:spacing w:line="210" w:lineRule="exact"/>
+              <w:ind w:left="0"/>
+              <w:rPr>
+                <w:rFonts w:ascii="Arial MT" w:hAnsi="Arial MT"/>
+                <w:sz w:val="20"/>
               </w:rPr>
             </w:pPr>
             <w:r>
               <w:rPr>
-                <w:rFonts w:ascii="Noto Serif" w:hAnsi="Noto Serif" w:cs="Noto Serif"/>
-                <w:spacing w:val="-2"/>
-              </w:rPr>
-              <w:t>{{</w:t>
-            </w:r>
-            <w:proofErr w:type="spellStart"/>
-            <w:r>
-              <w:rPr>
-                <w:rFonts w:ascii="Noto Serif" w:hAnsi="Noto Serif" w:cs="Noto Serif"/>
-                <w:spacing w:val="-2"/>
-              </w:rPr>
-              <w:t>batchNum</w:t>
-            </w:r>
-            <w:proofErr w:type="spellEnd"/>
-            <w:r>
-              <w:rPr>
-                <w:rFonts w:ascii="Noto Serif" w:hAnsi="Noto Serif" w:cs="Noto Serif"/>
-                <w:spacing w:val="-2"/>
-              </w:rPr>
-              <w:t>}}</w:t>
-            </w:r>
-          </w:p>
-          <w:p>
-            <w:pPr>
-              <w:pStyle w:val="NormalWeb"/>
-              <w:rPr>
-                <w:rFonts w:ascii="Noto Serif" w:hAnsi="Noto Serif" w:cs="Noto Serif"/>
-                <w:spacing w:val="-2"/>
-              </w:rPr>
-            </w:pPr>
+                <w:rFonts w:ascii="Arial MT" w:hAnsi="Arial MT"/>
+                <w:sz w:val="20"/>
+              </w:rPr>
+              <w:t>Fecha</w:t>
+            </w:r>
+            <w:r>
+              <w:rPr>
+                <w:rFonts w:ascii="Arial MT" w:hAnsi="Arial MT"/>
+                <w:spacing w:val="-4"/>
+                <w:sz w:val="20"/>
+              </w:rPr>
+              <w:t xml:space="preserve"> </w:t>
+            </w:r>
+            <w:r>
+              <w:rPr>
+                <w:rFonts w:ascii="Arial MT" w:hAnsi="Arial MT"/>
+                <w:sz w:val="20"/>
+              </w:rPr>
+              <w:t>última</w:t>
+            </w:r>
+            <w:r>
+              <w:rPr>
+                <w:rFonts w:ascii="Arial MT" w:hAnsi="Arial MT"/>
+                <w:spacing w:val="-1"/>
+                <w:sz w:val="20"/>
+              </w:rPr>
+              <w:t xml:space="preserve"> </w:t>
+            </w:r>
+            <w:r>
+              <w:rPr>
+                <w:rFonts w:ascii="Arial MT" w:hAnsi="Arial MT"/>
+                <w:sz w:val="20"/>
+              </w:rPr>
+              <w:t>Modificación:</w:t>
+            </w:r>
           </w:p>
         </w:tc>
         <w:tc>
           <w:tcPr>
-            <w:tcW w:w="2943" w:type="dxa"/>
+            <w:tcW w:w="3932" w:type="dxa"/>
+            <w:tcBorders>
+              <w:left w:val="single" w:sz="6" w:space="0" w:color="000000"/>
+              <w:bottom w:val="single" w:sz="6" w:space="0" w:color="000000"/>
+            </w:tcBorders>
           </w:tcPr>
           <w:p>
             <w:pPr>
-              <w:pStyle w:val="NormalWeb"/>
-              <w:rPr>
-                <w:rFonts w:ascii="Noto Serif" w:hAnsi="Noto Serif" w:cs="Noto Serif"/>
-                <w:spacing w:val="-2"/>
+              <w:pStyle w:val="TableParagraph"/>
+              <w:spacing w:line="210" w:lineRule="exact"/>
+              <w:ind w:left="0"/>
+              <w:rPr>
+                <w:rFonts w:ascii="Arial MT"/>
+                <w:sz w:val="20"/>
               </w:rPr>
             </w:pPr>
             <w:r>
               <w:rPr>
-                <w:rFonts w:ascii="Noto Serif" w:hAnsi="Noto Serif" w:cs="Noto Serif"/>
-                <w:spacing w:val="-2"/>
-              </w:rPr>
-              <w:t>{{</w:t>
-            </w:r>
-            <w:proofErr w:type="spellStart"/>
-            <w:r>
-              <w:rPr>
-                <w:rFonts w:ascii="Noto Serif" w:hAnsi="Noto Serif" w:cs="Noto Serif"/>
-                <w:spacing w:val="-2"/>
-              </w:rPr>
-              <w:t>defect</w:t>
-            </w:r>
-            <w:proofErr w:type="spellEnd"/>
-            <w:r>
-              <w:rPr>
-                <w:rFonts w:ascii="Noto Serif" w:hAnsi="Noto Serif" w:cs="Noto Serif"/>
-                <w:spacing w:val="-2"/>
-              </w:rPr>
-              <w:t>}}</w:t>
+                <w:rFonts w:ascii="Arial MT"/>
+                <w:sz w:val="20"/>
+              </w:rPr>
+              <w:t xml:space="preserve"> {{generatedDate}}</w:t>
             </w:r>
           </w:p>
+        </w:tc>
+      </w:tr>
+      <w:tr>
+        <w:trPr>
+          <w:trHeight w:val="232"/>
+        </w:trPr>
+        <w:tc>
+          <w:tcPr>
+            <w:tcW w:w="2881" w:type="dxa"/>
+            <w:tcBorders>
+              <w:top w:val="single" w:sz="6" w:space="0" w:color="000000"/>
+              <w:bottom w:val="single" w:sz="6" w:space="0" w:color="000000"/>
+              <w:right w:val="single" w:sz="6" w:space="0" w:color="000000"/>
+            </w:tcBorders>
+          </w:tcPr>
           <w:p>
             <w:pPr>
-              <w:pStyle w:val="NormalWeb"/>
-              <w:rPr>
-                <w:rFonts w:ascii="Noto Serif" w:hAnsi="Noto Serif" w:cs="Noto Serif"/>
-                <w:spacing w:val="-2"/>
+              <w:pStyle w:val="TableParagraph"/>
+              <w:spacing w:before="1" w:line="210" w:lineRule="exact"/>
+              <w:ind w:left="107"/>
+              <w:rPr>
+                <w:rFonts w:ascii="Arial MT" w:hAnsi="Arial MT"/>
+                <w:sz w:val="20"/>
               </w:rPr>
             </w:pPr>
+            <w:r>
+              <w:rPr>
+                <w:rFonts w:ascii="Arial MT" w:hAnsi="Arial MT"/>
+                <w:sz w:val="20"/>
+              </w:rPr>
+              <w:t>Versión</w:t>
+            </w:r>
+            <w:r>
+              <w:rPr>
+                <w:rFonts w:ascii="Arial MT" w:hAnsi="Arial MT"/>
+                <w:spacing w:val="-4"/>
+                <w:sz w:val="20"/>
+              </w:rPr>
+              <w:t xml:space="preserve"> </w:t>
+            </w:r>
+            <w:r>
+              <w:rPr>
+                <w:rFonts w:ascii="Arial MT" w:hAnsi="Arial MT"/>
+                <w:sz w:val="20"/>
+              </w:rPr>
+              <w:t>del</w:t>
+            </w:r>
+            <w:r>
+              <w:rPr>
+                <w:rFonts w:ascii="Arial MT" w:hAnsi="Arial MT"/>
+                <w:spacing w:val="-4"/>
+                <w:sz w:val="20"/>
+              </w:rPr>
+              <w:t xml:space="preserve"> </w:t>
+            </w:r>
+            <w:r>
+              <w:rPr>
+                <w:rFonts w:ascii="Arial MT" w:hAnsi="Arial MT"/>
+                <w:sz w:val="20"/>
+              </w:rPr>
+              <w:t>documento</w:t>
+            </w:r>
           </w:p>
         </w:tc>
         <w:tc>
           <w:tcPr>
-            <w:tcW w:w="2943" w:type="dxa"/>
+            <w:tcW w:w="3932" w:type="dxa"/>
+            <w:tcBorders>
+              <w:top w:val="single" w:sz="6" w:space="0" w:color="000000"/>
+              <w:left w:val="single" w:sz="6" w:space="0" w:color="000000"/>
+              <w:bottom w:val="single" w:sz="6" w:space="0" w:color="000000"/>
+            </w:tcBorders>
           </w:tcPr>
           <w:p>
             <w:pPr>
-              <w:pStyle w:val="NormalWeb"/>
-              <w:rPr>
-                <w:rFonts w:ascii="Noto Serif" w:hAnsi="Noto Serif" w:cs="Noto Serif"/>
+              <w:pStyle w:val="TableParagraph"/>
+              <w:spacing w:before="1" w:line="210" w:lineRule="exact"/>
+              <w:ind w:left="104"/>
+              <w:rPr>
+                <w:rFonts w:ascii="Arial MT"/>
+                <w:sz w:val="20"/>
+              </w:rPr>
+            </w:pPr>
+            <w:r>
+              <w:rPr>
+                <w:rFonts w:ascii="Arial MT"/>
+                <w:sz w:val="20"/>
+              </w:rPr>
+              <w:t>1.0</w:t>
+            </w:r>
+          </w:p>
+        </w:tc>
+      </w:tr>
+      <w:tr>
+        <w:trPr>
+          <w:trHeight w:val="229"/>
+        </w:trPr>
+        <w:tc>
+          <w:tcPr>
+            <w:tcW w:w="2881" w:type="dxa"/>
+            <w:tcBorders>
+              <w:top w:val="single" w:sz="6" w:space="0" w:color="000000"/>
+              <w:bottom w:val="single" w:sz="6" w:space="0" w:color="000000"/>
+              <w:right w:val="single" w:sz="6" w:space="0" w:color="000000"/>
+            </w:tcBorders>
+          </w:tcPr>
+          <w:p>
+            <w:pPr>
+              <w:pStyle w:val="TableParagraph"/>
+              <w:spacing w:line="210" w:lineRule="exact"/>
+              <w:ind w:left="107"/>
+              <w:rPr>
+                <w:rFonts w:ascii="Arial MT" w:hAnsi="Arial MT"/>
+                <w:sz w:val="20"/>
+              </w:rPr>
+            </w:pPr>
+            <w:r>
+              <w:rPr>
+                <w:rFonts w:ascii="Arial MT" w:hAnsi="Arial MT"/>
+                <w:sz w:val="20"/>
+              </w:rPr>
+              <w:t>Versión</w:t>
+            </w:r>
+            <w:r>
+              <w:rPr>
+                <w:rFonts w:ascii="Arial MT" w:hAnsi="Arial MT"/>
+                <w:spacing w:val="-4"/>
+                <w:sz w:val="20"/>
+              </w:rPr>
+              <w:t xml:space="preserve"> </w:t>
+            </w:r>
+            <w:r>
+              <w:rPr>
+                <w:rFonts w:ascii="Arial MT" w:hAnsi="Arial MT"/>
+                <w:sz w:val="20"/>
+              </w:rPr>
+              <w:t>de</w:t>
+            </w:r>
+            <w:r>
+              <w:rPr>
+                <w:rFonts w:ascii="Arial MT" w:hAnsi="Arial MT"/>
+                <w:spacing w:val="-1"/>
+                <w:sz w:val="20"/>
+              </w:rPr>
+              <w:t xml:space="preserve"> </w:t>
+            </w:r>
+            <w:r>
+              <w:rPr>
+                <w:rFonts w:ascii="Arial MT" w:hAnsi="Arial MT"/>
+                <w:sz w:val="20"/>
+              </w:rPr>
+              <w:t>la</w:t>
+            </w:r>
+            <w:r>
+              <w:rPr>
+                <w:rFonts w:ascii="Arial MT" w:hAnsi="Arial MT"/>
                 <w:spacing w:val="-2"/>
+                <w:sz w:val="20"/>
+              </w:rPr>
+              <w:t xml:space="preserve"> </w:t>
+            </w:r>
+            <w:r>
+              <w:rPr>
+                <w:rFonts w:ascii="Arial MT" w:hAnsi="Arial MT"/>
+                <w:sz w:val="20"/>
+              </w:rPr>
+              <w:t>plantilla</w:t>
+            </w:r>
+          </w:p>
+        </w:tc>
+        <w:tc>
+          <w:tcPr>
+            <w:tcW w:w="3932" w:type="dxa"/>
+            <w:tcBorders>
+              <w:top w:val="single" w:sz="6" w:space="0" w:color="000000"/>
+              <w:left w:val="single" w:sz="6" w:space="0" w:color="000000"/>
+              <w:bottom w:val="single" w:sz="6" w:space="0" w:color="000000"/>
+            </w:tcBorders>
+          </w:tcPr>
+          <w:p>
+            <w:pPr>
+              <w:pStyle w:val="TableParagraph"/>
+              <w:spacing w:line="210" w:lineRule="exact"/>
+              <w:ind w:left="104"/>
+              <w:rPr>
+                <w:rFonts w:ascii="Arial MT"/>
+                <w:sz w:val="20"/>
               </w:rPr>
             </w:pPr>
             <w:r>
               <w:rPr>
-                <w:rFonts w:ascii="Noto Serif" w:hAnsi="Noto Serif" w:cs="Noto Serif"/>
+                <w:rFonts w:ascii="Arial MT"/>
+                <w:sz w:val="20"/>
+              </w:rPr>
+              <w:t>1.0</w:t>
+            </w:r>
+          </w:p>
+        </w:tc>
+      </w:tr>
+      <w:tr>
+        <w:trPr>
+          <w:trHeight w:val="229"/>
+        </w:trPr>
+        <w:tc>
+          <w:tcPr>
+            <w:tcW w:w="2881" w:type="dxa"/>
+            <w:tcBorders>
+              <w:top w:val="single" w:sz="6" w:space="0" w:color="000000"/>
+              <w:right w:val="single" w:sz="6" w:space="0" w:color="000000"/>
+            </w:tcBorders>
+          </w:tcPr>
+          <w:p>
+            <w:pPr>
+              <w:pStyle w:val="TableParagraph"/>
+              <w:spacing w:line="210" w:lineRule="exact"/>
+              <w:ind w:left="107"/>
+              <w:rPr>
+                <w:rFonts w:ascii="Arial MT"/>
+                <w:sz w:val="20"/>
+              </w:rPr>
+            </w:pPr>
+            <w:r>
+              <w:rPr>
+                <w:rFonts w:ascii="Arial MT"/>
+                <w:sz w:val="20"/>
+              </w:rPr>
+              <w:t>Unidad</w:t>
+            </w:r>
+            <w:r>
+              <w:rPr>
+                <w:rFonts w:ascii="Arial MT"/>
                 <w:spacing w:val="-2"/>
-              </w:rPr>
-              <w:t>{{</w:t>
-            </w:r>
-            <w:proofErr w:type="spellStart"/>
-            <w:r>
-              <w:rPr>
-                <w:rFonts w:ascii="Noto Serif" w:hAnsi="Noto Serif" w:cs="Noto Serif"/>
-                <w:spacing w:val="-2"/>
-              </w:rPr>
-              <w:t>quantity</w:t>
-            </w:r>
-            <w:proofErr w:type="spellEnd"/>
-            <w:r>
-              <w:rPr>
-                <w:rFonts w:ascii="Noto Serif" w:hAnsi="Noto Serif" w:cs="Noto Serif"/>
-                <w:spacing w:val="-2"/>
-              </w:rPr>
-              <w:t>}}</w:t>
+                <w:sz w:val="20"/>
+              </w:rPr>
+              <w:t xml:space="preserve"> </w:t>
+            </w:r>
+            <w:r>
+              <w:rPr>
+                <w:rFonts w:ascii="Arial MT"/>
+                <w:sz w:val="20"/>
+              </w:rPr>
+              <w:t>organizativa</w:t>
+            </w:r>
+          </w:p>
+        </w:tc>
+        <w:tc>
+          <w:tcPr>
+            <w:tcW w:w="3932" w:type="dxa"/>
+            <w:tcBorders>
+              <w:top w:val="single" w:sz="6" w:space="0" w:color="000000"/>
+              <w:left w:val="single" w:sz="6" w:space="0" w:color="000000"/>
+            </w:tcBorders>
+          </w:tcPr>
+          <w:p>
+            <w:pPr>
+              <w:pStyle w:val="TableParagraph"/>
+              <w:spacing w:line="210" w:lineRule="exact"/>
+              <w:rPr>
+                <w:rFonts w:ascii="Arial MT"/>
+                <w:sz w:val="20"/>
+              </w:rPr>
+            </w:pPr>
+            <w:r>
+              <w:rPr>
+                <w:rFonts w:ascii="Arial MT"/>
+                <w:sz w:val="20"/>
+              </w:rPr>
+              <w:t>Autom</w:t>
+            </w:r>
+            <w:r>
+              <w:rPr>
+                <w:rFonts w:ascii="Arial MT"/>
+                <w:sz w:val="20"/>
+              </w:rPr>
+              <w:t>á</w:t>
+            </w:r>
+            <w:r>
+              <w:rPr>
+                <w:rFonts w:ascii="Arial MT"/>
+                <w:sz w:val="20"/>
+              </w:rPr>
+              <w:t>tico</w:t>
             </w:r>
           </w:p>
           <w:p>
             <w:pPr>
-              <w:pStyle w:val="NormalWeb"/>
-              <w:rPr>
-                <w:rFonts w:ascii="Noto Serif" w:hAnsi="Noto Serif" w:cs="Noto Serif"/>
-                <w:spacing w:val="-2"/>
+              <w:pStyle w:val="TableParagraph"/>
+              <w:spacing w:line="210" w:lineRule="exact"/>
+              <w:rPr>
+                <w:rFonts w:ascii="Arial MT"/>
+                <w:sz w:val="20"/>
               </w:rPr>
             </w:pPr>
           </w:p>
@@ -247,7 +413,215 @@
     </w:tbl>
     <w:p>
       <w:pPr>
+        <w:spacing w:line="391" w:lineRule="exact"/>
+        <w:ind w:right="640"/>
+        <w:jc w:val="center"/>
+        <w:rPr>
+          <w:b/>
+          <w:sz w:val="32"/>
+        </w:rPr>
+      </w:pPr>
+    </w:p>
+    <w:p>
+      <w:pPr>
+        <w:spacing w:line="391" w:lineRule="exact"/>
+        <w:ind w:right="640"/>
+        <w:jc w:val="center"/>
+        <w:rPr>
+          <w:b/>
+          <w:sz w:val="32"/>
+        </w:rPr>
+      </w:pPr>
+    </w:p>
+    <w:p>
+      <w:pPr>
+        <w:spacing w:line="391" w:lineRule="exact"/>
+        <w:ind w:right="640"/>
+        <w:jc w:val="center"/>
+        <w:rPr>
+          <w:b/>
+          <w:sz w:val="32"/>
+        </w:rPr>
+      </w:pPr>
+    </w:p>
+    <w:p>
+      <w:pPr>
+        <w:spacing w:line="391" w:lineRule="exact"/>
+        <w:ind w:right="640"/>
+        <w:jc w:val="center"/>
+        <w:rPr>
+          <w:b/>
+          <w:sz w:val="32"/>
+        </w:rPr>
+      </w:pPr>
+      <w:r>
+        <w:rPr>
+          <w:b/>
+          <w:sz w:val="32"/>
+        </w:rPr>
+        <w:t>REPORTE DEFECTOS PROVEEDOR</w:t>
+      </w:r>
+    </w:p>
+    <w:p>
+      <w:r>
+        <w:rPr>
+          <w:b/>
+          <w:sz w:val="32"/>
+        </w:rPr>
+        <w:tab/>
+      </w:r>
+      <w:r>
+        <w:rPr>
+          <w:b/>
+          <w:sz w:val="32"/>
+        </w:rPr>
+        <w:tab/>
+      </w:r>
+      <w:r>
+        <w:rPr>
+          <w:b/>
+          <w:sz w:val="32"/>
+        </w:rPr>
+        <w:tab/>
+      </w:r>
+      <w:r>
+        <w:rPr>
+          <w:b/>
+          <w:sz w:val="32"/>
+        </w:rPr>
+        <w:tab/>
+      </w:r>
+      <w:r>
+        <w:rPr>
+          <w:b/>
+          <w:sz w:val="32"/>
+        </w:rPr>
+        <w:tab/>
+        <w:t>{{</w:t>
+      </w:r>
+      <w:r>
+        <w:rPr>
+          <w:b/>
+          <w:sz w:val="32"/>
+        </w:rPr>
+        <w:t>supplier</w:t>
+      </w:r>
+      <w:r>
+        <w:rPr>
+          <w:b/>
+          <w:sz w:val="32"/>
+        </w:rPr>
+        <w:t>}}</w:t>
+      </w:r>
+    </w:p>
+    <w:p>
+      <w:pPr>
+        <w:spacing w:line="391" w:lineRule="exact"/>
+        <w:ind w:right="640"/>
+        <w:jc w:val="center"/>
+      </w:pPr>
+      <w:r>
+        <w:rPr>
+          <w:noProof/>
+        </w:rPr>
+        <w:drawing>
+          <wp:anchor distT="0" distB="0" distL="0" distR="0" simplePos="0" relativeHeight="251659264" behindDoc="0" locked="0" layoutInCell="1" allowOverlap="1" wp14:anchorId="05687E29" wp14:editId="1F53DA9B">
+            <wp:simplePos x="0" y="0"/>
+            <wp:positionH relativeFrom="margin">
+              <wp:align>center</wp:align>
+            </wp:positionH>
+            <wp:positionV relativeFrom="paragraph">
+              <wp:posOffset>2191461</wp:posOffset>
+            </wp:positionV>
+            <wp:extent cx="2101882" cy="900752"/>
+            <wp:effectExtent l="0" t="0" r="0" b="0"/>
+            <wp:wrapNone/>
+            <wp:docPr id="335270780" name="Imagen 335270780" descr="Texto&#10;&#10;Descripción generada automáticamente con confianza baja"/>
+            <wp:cNvGraphicFramePr>
+              <a:graphicFrameLocks xmlns:a="http://schemas.openxmlformats.org/drawingml/2006/main" noChangeAspect="1"/>
+            </wp:cNvGraphicFramePr>
+            <a:graphic xmlns:a="http://schemas.openxmlformats.org/drawingml/2006/main">
+              <a:graphicData uri="http://schemas.openxmlformats.org/drawingml/2006/picture">
+                <pic:pic xmlns:pic="http://schemas.openxmlformats.org/drawingml/2006/picture">
+                  <pic:nvPicPr>
+                    <pic:cNvPr id="1" name="image1.jpeg" descr="Texto&#10;&#10;Descripción generada automáticamente con confianza baja"/>
+                    <pic:cNvPicPr/>
+                  </pic:nvPicPr>
+                  <pic:blipFill rotWithShape="1">
+                    <a:blip r:embed="rId6" cstate="print"/>
+                    <a:srcRect r="62219"/>
+                    <a:stretch/>
+                  </pic:blipFill>
+                  <pic:spPr bwMode="auto">
+                    <a:xfrm>
+                      <a:off x="0" y="0"/>
+                      <a:ext cx="2101882" cy="900752"/>
+                    </a:xfrm>
+                    <a:prstGeom prst="rect">
+                      <a:avLst/>
+                    </a:prstGeom>
+                    <a:ln>
+                      <a:noFill/>
+                    </a:ln>
+                    <a:extLst>
+                      <a:ext uri="{53640926-AAD7-44D8-BBD7-CCE9431645EC}">
+                        <a14:shadowObscured xmlns:a14="http://schemas.microsoft.com/office/drawing/2010/main"/>
+                      </a:ext>
+                    </a:extLst>
+                  </pic:spPr>
+                </pic:pic>
+              </a:graphicData>
+            </a:graphic>
+            <wp14:sizeRelH relativeFrom="margin">
+              <wp14:pctWidth>0</wp14:pctWidth>
+            </wp14:sizeRelH>
+            <wp14:sizeRelV relativeFrom="margin">
+              <wp14:pctHeight>0</wp14:pctHeight>
+            </wp14:sizeRelV>
+          </wp:anchor>
+        </w:drawing>
+      </w:r>
+      <w:r>
+        <w:br w:type="page"/>
+      </w:r>
+    </w:p>
+    <w:p>
+      <w:pPr>
+        <w:widowControl/>
+        <w:autoSpaceDE/>
+        <w:autoSpaceDN/>
+        <w:spacing w:after="160" w:line="259" w:lineRule="auto"/>
+      </w:pPr>
+    </w:p>
+    <w:p>
+      <w:pPr>
+        <w:jc w:val="center"/>
+      </w:pPr>
+    </w:p>
+    <w:p>
+      <w:pPr>
+        <w:jc w:val="center"/>
+      </w:pPr>
+    </w:p>
+    <w:p>
+      <w:pPr>
+        <w:jc w:val="center"/>
+      </w:pPr>
+    </w:p>
+    <w:p>
+      <w:pPr>
+        <w:jc w:val="center"/>
+      </w:pPr>
+    </w:p>
+    <w:p>
+      <w:pPr>
+        <w:jc w:val="center"/>
+      </w:pPr>
+    </w:p>
+    <w:p>
+      <w:pPr>
         <w:pStyle w:val="NormalWeb"/>
+        <w:jc w:val="center"/>
         <w:rPr>
           <w:rFonts w:ascii="Noto Serif" w:hAnsi="Noto Serif" w:cs="Noto Serif"/>
           <w:spacing w:val="-2"/>
@@ -258,55 +632,171 @@
           <w:rFonts w:ascii="Noto Serif" w:hAnsi="Noto Serif" w:cs="Noto Serif"/>
           <w:spacing w:val="-2"/>
         </w:rPr>
-        <w:t>{</w:t>
+        <w:t>{{?fabricReport}}</w:t>
       </w:r>
-      <w:proofErr w:type="gramStart"/>
-      <w:r>
+    </w:p>
+    <w:tbl>
+      <w:tblPr>
+        <w:tblStyle w:val="Tablaconcuadrcula"/>
+        <w:tblW w:w="8954" w:type="dxa"/>
+        <w:tblLook w:val="04A0" w:firstRow="1" w:lastRow="0" w:firstColumn="1" w:lastColumn="0" w:noHBand="0" w:noVBand="1"/>
+      </w:tblPr>
+      <w:tblGrid>
+        <w:gridCol w:w="2984"/>
+        <w:gridCol w:w="2985"/>
+        <w:gridCol w:w="2985"/>
+      </w:tblGrid>
+      <w:tr>
+        <w:trPr>
+          <w:trHeight w:val="624"/>
+        </w:trPr>
+        <w:tc>
+          <w:tcPr>
+            <w:tcW w:w="2984" w:type="dxa"/>
+            <w:vAlign w:val="center"/>
+          </w:tcPr>
+          <w:p>
+            <w:pPr>
+              <w:jc w:val="center"/>
+              <w:rPr>
+                <w:rFonts w:ascii="Arial" w:hAnsi="Arial" w:cs="Arial"/>
+                <w:sz w:val="28"/>
+                <w:szCs w:val="28"/>
+              </w:rPr>
+            </w:pPr>
+            <w:r>
+              <w:rPr>
+                <w:rFonts w:ascii="Arial" w:hAnsi="Arial" w:cs="Arial"/>
+                <w:sz w:val="28"/>
+                <w:szCs w:val="28"/>
+              </w:rPr>
+              <w:t>{{batchNum}}</w:t>
+            </w:r>
+          </w:p>
+        </w:tc>
+        <w:tc>
+          <w:tcPr>
+            <w:tcW w:w="2985" w:type="dxa"/>
+            <w:vAlign w:val="center"/>
+          </w:tcPr>
+          <w:p>
+            <w:pPr>
+              <w:pStyle w:val="NormalWeb"/>
+              <w:jc w:val="center"/>
+              <w:rPr>
+                <w:rFonts w:ascii="Arial" w:hAnsi="Arial" w:cs="Arial"/>
+                <w:spacing w:val="-2"/>
+                <w:sz w:val="28"/>
+                <w:szCs w:val="28"/>
+              </w:rPr>
+            </w:pPr>
+            <w:r>
+              <w:rPr>
+                <w:rFonts w:ascii="Arial" w:hAnsi="Arial" w:cs="Arial"/>
+                <w:sz w:val="28"/>
+                <w:szCs w:val="28"/>
+              </w:rPr>
+              <w:t>{{defect}}</w:t>
+            </w:r>
+          </w:p>
+        </w:tc>
+        <w:tc>
+          <w:tcPr>
+            <w:tcW w:w="2985" w:type="dxa"/>
+            <w:vAlign w:val="center"/>
+          </w:tcPr>
+          <w:p>
+            <w:pPr>
+              <w:pStyle w:val="NormalWeb"/>
+              <w:jc w:val="center"/>
+              <w:rPr>
+                <w:rFonts w:ascii="Arial" w:hAnsi="Arial" w:cs="Arial"/>
+                <w:spacing w:val="-2"/>
+                <w:sz w:val="28"/>
+                <w:szCs w:val="28"/>
+              </w:rPr>
+            </w:pPr>
+            <w:r>
+              <w:rPr>
+                <w:rFonts w:ascii="Arial" w:hAnsi="Arial" w:cs="Arial"/>
+                <w:sz w:val="28"/>
+                <w:szCs w:val="28"/>
+              </w:rPr>
+              <w:t>{{quantity}}</w:t>
+            </w:r>
+          </w:p>
+        </w:tc>
+      </w:tr>
+    </w:tbl>
+    <w:p>
+      <w:pPr>
+        <w:pStyle w:val="NormalWeb"/>
+        <w:jc w:val="center"/>
         <w:rPr>
           <w:rFonts w:ascii="Noto Serif" w:hAnsi="Noto Serif" w:cs="Noto Serif"/>
           <w:spacing w:val="-2"/>
         </w:rPr>
-        <w:t>{?</w:t>
-      </w:r>
-      <w:proofErr w:type="spellStart"/>
+      </w:pPr>
       <w:r>
         <w:rPr>
           <w:rFonts w:ascii="Noto Serif" w:hAnsi="Noto Serif" w:cs="Noto Serif"/>
           <w:spacing w:val="-2"/>
         </w:rPr>
-        <w:t>evidence</w:t>
+        <w:t>{{?evidence}}</w:t>
       </w:r>
-      <w:proofErr w:type="spellEnd"/>
-      <w:proofErr w:type="gramEnd"/>
+    </w:p>
+    <w:p>
+      <w:pPr>
+        <w:pStyle w:val="NormalWeb"/>
+        <w:spacing w:before="0" w:beforeAutospacing="0" w:after="0" w:afterAutospacing="0"/>
+        <w:jc w:val="center"/>
+        <w:rPr>
+          <w:rFonts w:ascii="Noto Serif" w:hAnsi="Noto Serif" w:cs="Noto Serif"/>
+          <w:shd w:val="clear" w:color="auto" w:fill="FFFEF7"/>
+        </w:rPr>
+      </w:pPr>
       <w:r>
+        <w:rPr>
+          <w:rFonts w:ascii="Noto Serif" w:hAnsi="Noto Serif" w:cs="Noto Serif"/>
+          <w:shd w:val="clear" w:color="auto" w:fill="FFFEF7"/>
+        </w:rPr>
+        <w:t>{{@img}}</w:t>
+      </w:r>
+    </w:p>
+    <w:p>
+      <w:pPr>
+        <w:pStyle w:val="NormalWeb"/>
+        <w:spacing w:before="0" w:beforeAutospacing="0" w:after="0" w:afterAutospacing="0"/>
+        <w:jc w:val="center"/>
         <w:rPr>
           <w:rFonts w:ascii="Noto Serif" w:hAnsi="Noto Serif" w:cs="Noto Serif"/>
           <w:spacing w:val="-2"/>
         </w:rPr>
-        <w:t>}}</w:t>
-      </w:r>
+      </w:pPr>
     </w:p>
     <w:p>
       <w:pPr>
         <w:pStyle w:val="NormalWeb"/>
         <w:spacing w:before="0" w:beforeAutospacing="0" w:after="0" w:afterAutospacing="0"/>
+        <w:jc w:val="center"/>
         <w:rPr>
           <w:rFonts w:ascii="Noto Serif" w:hAnsi="Noto Serif" w:cs="Noto Serif"/>
-          <w:shd w:val="clear" w:color="auto" w:fill="FFFEF7"/>
+          <w:spacing w:val="-2"/>
         </w:rPr>
       </w:pPr>
       <w:r>
         <w:rPr>
           <w:rFonts w:ascii="Noto Serif" w:hAnsi="Noto Serif" w:cs="Noto Serif"/>
-          <w:shd w:val="clear" w:color="auto" w:fill="FFFEF7"/>
-        </w:rPr>
-        <w:t>{{@img}}</w:t>
+          <w:spacing w:val="-2"/>
+        </w:rPr>
+        <w:t>{{/evidence}}</w:t>
       </w:r>
     </w:p>
     <w:p>
       <w:pPr>
         <w:pStyle w:val="NormalWeb"/>
         <w:spacing w:before="0" w:beforeAutospacing="0" w:after="0" w:afterAutospacing="0"/>
+        <w:jc w:val="center"/>
         <w:rPr>
           <w:rFonts w:ascii="Noto Serif" w:hAnsi="Noto Serif" w:cs="Noto Serif"/>
           <w:spacing w:val="-2"/>
@@ -317,6 +807,7 @@
       <w:pPr>
         <w:pStyle w:val="NormalWeb"/>
         <w:spacing w:before="0" w:beforeAutospacing="0" w:after="0" w:afterAutospacing="0"/>
+        <w:jc w:val="center"/>
         <w:rPr>
           <w:rFonts w:ascii="Noto Serif" w:hAnsi="Noto Serif" w:cs="Noto Serif"/>
           <w:spacing w:val="-2"/>
@@ -327,107 +818,215 @@
           <w:rFonts w:ascii="Noto Serif" w:hAnsi="Noto Serif" w:cs="Noto Serif"/>
           <w:spacing w:val="-2"/>
         </w:rPr>
-        <w:t>{{/</w:t>
+        <w:t>{{/fabricReport}}</w:t>
       </w:r>
-      <w:proofErr w:type="spellStart"/>
-      <w:r>
-        <w:rPr>
-          <w:rFonts w:ascii="Noto Serif" w:hAnsi="Noto Serif" w:cs="Noto Serif"/>
-          <w:spacing w:val="-2"/>
-        </w:rPr>
-        <w:t>evidence</w:t>
-      </w:r>
-      <w:proofErr w:type="spellEnd"/>
-      <w:r>
-        <w:rPr>
-          <w:rFonts w:ascii="Noto Serif" w:hAnsi="Noto Serif" w:cs="Noto Serif"/>
-          <w:spacing w:val="-2"/>
-        </w:rPr>
-        <w:t>}}</w:t>
-      </w:r>
-    </w:p>
-    <w:p>
-      <w:pPr>
-        <w:pStyle w:val="NormalWeb"/>
-        <w:spacing w:before="0" w:beforeAutospacing="0" w:after="0" w:afterAutospacing="0"/>
-        <w:rPr>
-          <w:rFonts w:ascii="Noto Serif" w:hAnsi="Noto Serif" w:cs="Noto Serif"/>
-          <w:spacing w:val="-2"/>
-        </w:rPr>
-      </w:pPr>
-    </w:p>
-    <w:p>
-      <w:pPr>
-        <w:pStyle w:val="NormalWeb"/>
-        <w:spacing w:before="0" w:beforeAutospacing="0" w:after="0" w:afterAutospacing="0"/>
-        <w:rPr>
-          <w:rFonts w:ascii="Noto Serif" w:hAnsi="Noto Serif" w:cs="Noto Serif"/>
-          <w:spacing w:val="-2"/>
-        </w:rPr>
-      </w:pPr>
-      <w:r>
-        <w:rPr>
-          <w:rFonts w:ascii="Noto Serif" w:hAnsi="Noto Serif" w:cs="Noto Serif"/>
-          <w:spacing w:val="-2"/>
-        </w:rPr>
-        <w:t>{{/</w:t>
-      </w:r>
-      <w:proofErr w:type="spellStart"/>
-      <w:r>
-        <w:rPr>
-          <w:rFonts w:ascii="Noto Serif" w:hAnsi="Noto Serif" w:cs="Noto Serif"/>
-          <w:spacing w:val="-2"/>
-        </w:rPr>
-        <w:t>fabricReport</w:t>
-      </w:r>
-      <w:proofErr w:type="spellEnd"/>
-      <w:r>
-        <w:rPr>
-          <w:rFonts w:ascii="Noto Serif" w:hAnsi="Noto Serif" w:cs="Noto Serif"/>
-          <w:spacing w:val="-2"/>
-        </w:rPr>
-        <w:t>}}</w:t>
-      </w:r>
-    </w:p>
-    <w:p>
-      <w:pPr>
-        <w:pStyle w:val="NormalWeb"/>
-        <w:spacing w:before="0" w:beforeAutospacing="0" w:after="0" w:afterAutospacing="0"/>
-        <w:rPr>
-          <w:rFonts w:ascii="Noto Serif" w:hAnsi="Noto Serif" w:cs="Noto Serif"/>
-          <w:spacing w:val="-2"/>
-        </w:rPr>
-      </w:pPr>
-    </w:p>
-    <w:p>
-      <w:pPr>
-        <w:pStyle w:val="NormalWeb"/>
-        <w:spacing w:before="0" w:beforeAutospacing="0" w:after="0" w:afterAutospacing="0"/>
-        <w:rPr>
-          <w:rFonts w:ascii="Noto Serif" w:hAnsi="Noto Serif" w:cs="Noto Serif"/>
-          <w:spacing w:val="-2"/>
-        </w:rPr>
-      </w:pPr>
-    </w:p>
-    <w:p>
-      <w:pPr>
-        <w:pStyle w:val="NormalWeb"/>
-        <w:spacing w:before="0" w:beforeAutospacing="0" w:after="0" w:afterAutospacing="0"/>
-        <w:rPr>
-          <w:rFonts w:ascii="Noto Serif" w:hAnsi="Noto Serif" w:cs="Noto Serif"/>
-          <w:spacing w:val="-2"/>
-        </w:rPr>
-      </w:pPr>
-    </w:p>
-    <w:p/>
+    </w:p>
+    <w:p>
+      <w:pPr>
+        <w:jc w:val="center"/>
+      </w:pPr>
+    </w:p>
+    <w:p>
+      <w:pPr>
+        <w:jc w:val="center"/>
+      </w:pPr>
+    </w:p>
     <w:sectPr>
-      <w:pgSz w:w="12240" w:h="15840"/>
+      <w:headerReference w:type="default" r:id="rId7"/>
+      <w:footerReference w:type="default" r:id="rId8"/>
+      <w:pgSz w:w="12240" w:h="15840" w:code="1"/>
       <w:pgMar w:top="1417" w:right="1701" w:bottom="1417" w:left="1701" w:header="708" w:footer="708" w:gutter="0"/>
       <w:cols w:space="708"/>
       <w:docGrid w:linePitch="360"/>
     </w:sectPr>
   </w:body>
 </w:document>
+</file>
+
+<file path=word/endnotes.xml><?xml version="1.0" encoding="utf-8"?>
+<w:endnotes xmlns:wpc="http://schemas.microsoft.com/office/word/2010/wordprocessingCanvas" xmlns:cx="http://schemas.microsoft.com/office/drawing/2014/chartex" xmlns:cx1="http://schemas.microsoft.com/office/drawing/2015/9/8/chartex" xmlns:cx2="http://schemas.microsoft.com/office/drawing/2015/10/21/chartex" xmlns:cx3="http://schemas.microsoft.com/office/drawing/2016/5/9/chartex" xmlns:cx4="http://schemas.microsoft.com/office/drawing/2016/5/10/chartex" xmlns:cx5="http://schemas.microsoft.com/office/drawing/2016/5/11/chartex" xmlns:cx6="http://schemas.microsoft.com/office/drawing/2016/5/12/chartex" xmlns:cx7="http://schemas.microsoft.com/office/drawing/2016/5/13/chartex" xmlns:cx8="http://schemas.microsoft.com/office/drawing/2016/5/14/chartex" xmlns:mc="http://schemas.openxmlformats.org/markup-compatibility/2006" xmlns:aink="http://schemas.microsoft.com/office/drawing/2016/ink" xmlns:am3d="http://schemas.microsoft.com/office/drawing/2017/model3d" xmlns:o="urn:schemas-microsoft-com:office:office" xmlns:oel="http://schemas.microsoft.com/office/2019/extlst" xmlns:r="http://schemas.openxmlformats.org/officeDocument/2006/relationships" xmlns:m="http://schemas.openxmlformats.org/officeDocument/2006/math" xmlns:v="urn:schemas-microsoft-com:vml" xmlns:wp14="http://schemas.microsoft.com/office/word/2010/wordprocessingDrawing" xmlns:wp="http://schemas.openxmlformats.org/drawingml/2006/wordprocessingDrawing" xmlns:w10="urn:schemas-microsoft-com:office:word" xmlns:w="http://schemas.openxmlformats.org/wordprocessingml/2006/main" xmlns:w14="http://schemas.microsoft.com/office/word/2010/wordml" xmlns:w15="http://schemas.microsoft.com/office/word/2012/wordml" xmlns:w16cex="http://schemas.microsoft.com/office/word/2018/wordml/cex" xmlns:w16cid="http://schemas.microsoft.com/office/word/2016/wordml/cid" xmlns:w16="http://schemas.microsoft.com/office/word/2018/wordml" xmlns:w16du="http://schemas.microsoft.com/office/word/2023/wordml/word16du" xmlns:w16sdtdh="http://schemas.microsoft.com/office/word/2020/wordml/sdtdatahash" xmlns:w16se="http://schemas.microsoft.com/office/word/2015/wordml/symex" xmlns:wpg="http://schemas.microsoft.com/office/word/2010/wordprocessingGroup" xmlns:wpi="http://schemas.microsoft.com/office/word/2010/wordprocessingInk" xmlns:wne="http://schemas.microsoft.com/office/word/2006/wordml" xmlns:wps="http://schemas.microsoft.com/office/word/2010/wordprocessingShape" mc:Ignorable="w14 w15 w16se w16cid w16 w16cex w16sdtdh wp14">
+  <w:endnote w:type="separator" w:id="-1">
+    <w:p>
+      <w:r>
+        <w:separator/>
+      </w:r>
+    </w:p>
+  </w:endnote>
+  <w:endnote w:type="continuationSeparator" w:id="0">
+    <w:p>
+      <w:r>
+        <w:continuationSeparator/>
+      </w:r>
+    </w:p>
+  </w:endnote>
+</w:endnotes>
+</file>
+
+<file path=word/footer1.xml><?xml version="1.0" encoding="utf-8"?>
+<w:ftr xmlns:wpc="http://schemas.microsoft.com/office/word/2010/wordprocessingCanvas" xmlns:cx="http://schemas.microsoft.com/office/drawing/2014/chartex" xmlns:cx1="http://schemas.microsoft.com/office/drawing/2015/9/8/chartex" xmlns:cx2="http://schemas.microsoft.com/office/drawing/2015/10/21/chartex" xmlns:cx3="http://schemas.microsoft.com/office/drawing/2016/5/9/chartex" xmlns:cx4="http://schemas.microsoft.com/office/drawing/2016/5/10/chartex" xmlns:cx5="http://schemas.microsoft.com/office/drawing/2016/5/11/chartex" xmlns:cx6="http://schemas.microsoft.com/office/drawing/2016/5/12/chartex" xmlns:cx7="http://schemas.microsoft.com/office/drawing/2016/5/13/chartex" xmlns:cx8="http://schemas.microsoft.com/office/drawing/2016/5/14/chartex" xmlns:mc="http://schemas.openxmlformats.org/markup-compatibility/2006" xmlns:aink="http://schemas.microsoft.com/office/drawing/2016/ink" xmlns:am3d="http://schemas.microsoft.com/office/drawing/2017/model3d" xmlns:o="urn:schemas-microsoft-com:office:office" xmlns:oel="http://schemas.microsoft.com/office/2019/extlst" xmlns:r="http://schemas.openxmlformats.org/officeDocument/2006/relationships" xmlns:m="http://schemas.openxmlformats.org/officeDocument/2006/math" xmlns:v="urn:schemas-microsoft-com:vml" xmlns:wp14="http://schemas.microsoft.com/office/word/2010/wordprocessingDrawing" xmlns:wp="http://schemas.openxmlformats.org/drawingml/2006/wordprocessingDrawing" xmlns:w10="urn:schemas-microsoft-com:office:word" xmlns:w="http://schemas.openxmlformats.org/wordprocessingml/2006/main" xmlns:w14="http://schemas.microsoft.com/office/word/2010/wordml" xmlns:w15="http://schemas.microsoft.com/office/word/2012/wordml" xmlns:w16cex="http://schemas.microsoft.com/office/word/2018/wordml/cex" xmlns:w16cid="http://schemas.microsoft.com/office/word/2016/wordml/cid" xmlns:w16="http://schemas.microsoft.com/office/word/2018/wordml" xmlns:w16du="http://schemas.microsoft.com/office/word/2023/wordml/word16du" xmlns:w16sdtdh="http://schemas.microsoft.com/office/word/2020/wordml/sdtdatahash" xmlns:w16se="http://schemas.microsoft.com/office/word/2015/wordml/symex" xmlns:wpg="http://schemas.microsoft.com/office/word/2010/wordprocessingGroup" xmlns:wpi="http://schemas.microsoft.com/office/word/2010/wordprocessingInk" xmlns:wne="http://schemas.microsoft.com/office/word/2006/wordml" xmlns:wps="http://schemas.microsoft.com/office/word/2010/wordprocessingShape" mc:Ignorable="w14 w15 w16se w16cid w16 w16cex w16sdtdh wp14">
+  <w:p>
+    <w:pPr>
+      <w:pStyle w:val="Piedepgina"/>
+      <w:jc w:val="center"/>
+      <w:rPr>
+        <w:lang w:val="en-US"/>
+      </w:rPr>
+    </w:pPr>
+    <w:r>
+      <w:rPr>
+        <w:lang w:val="es-CO"/>
+      </w:rPr>
+      <w:t>Documento</w:t>
+    </w:r>
+    <w:r>
+      <w:rPr>
+        <w:lang w:val="en-US"/>
+      </w:rPr>
+      <w:t xml:space="preserve"> </w:t>
+    </w:r>
+    <w:r>
+      <w:rPr>
+        <w:lang w:val="es-CO"/>
+      </w:rPr>
+      <w:t>Generado</w:t>
+    </w:r>
+    <w:r>
+      <w:rPr>
+        <w:lang w:val="en-US"/>
+      </w:rPr>
+      <w:t xml:space="preserve"> </w:t>
+    </w:r>
+    <w:r>
+      <w:rPr>
+        <w:lang w:val="es-CO"/>
+      </w:rPr>
+      <w:t>Automáticamente</w:t>
+    </w:r>
+  </w:p>
+</w:ftr>
+</file>
+
+<file path=word/footnotes.xml><?xml version="1.0" encoding="utf-8"?>
+<w:footnotes xmlns:wpc="http://schemas.microsoft.com/office/word/2010/wordprocessingCanvas" xmlns:cx="http://schemas.microsoft.com/office/drawing/2014/chartex" xmlns:cx1="http://schemas.microsoft.com/office/drawing/2015/9/8/chartex" xmlns:cx2="http://schemas.microsoft.com/office/drawing/2015/10/21/chartex" xmlns:cx3="http://schemas.microsoft.com/office/drawing/2016/5/9/chartex" xmlns:cx4="http://schemas.microsoft.com/office/drawing/2016/5/10/chartex" xmlns:cx5="http://schemas.microsoft.com/office/drawing/2016/5/11/chartex" xmlns:cx6="http://schemas.microsoft.com/office/drawing/2016/5/12/chartex" xmlns:cx7="http://schemas.microsoft.com/office/drawing/2016/5/13/chartex" xmlns:cx8="http://schemas.microsoft.com/office/drawing/2016/5/14/chartex" xmlns:mc="http://schemas.openxmlformats.org/markup-compatibility/2006" xmlns:aink="http://schemas.microsoft.com/office/drawing/2016/ink" xmlns:am3d="http://schemas.microsoft.com/office/drawing/2017/model3d" xmlns:o="urn:schemas-microsoft-com:office:office" xmlns:oel="http://schemas.microsoft.com/office/2019/extlst" xmlns:r="http://schemas.openxmlformats.org/officeDocument/2006/relationships" xmlns:m="http://schemas.openxmlformats.org/officeDocument/2006/math" xmlns:v="urn:schemas-microsoft-com:vml" xmlns:wp14="http://schemas.microsoft.com/office/word/2010/wordprocessingDrawing" xmlns:wp="http://schemas.openxmlformats.org/drawingml/2006/wordprocessingDrawing" xmlns:w10="urn:schemas-microsoft-com:office:word" xmlns:w="http://schemas.openxmlformats.org/wordprocessingml/2006/main" xmlns:w14="http://schemas.microsoft.com/office/word/2010/wordml" xmlns:w15="http://schemas.microsoft.com/office/word/2012/wordml" xmlns:w16cex="http://schemas.microsoft.com/office/word/2018/wordml/cex" xmlns:w16cid="http://schemas.microsoft.com/office/word/2016/wordml/cid" xmlns:w16="http://schemas.microsoft.com/office/word/2018/wordml" xmlns:w16du="http://schemas.microsoft.com/office/word/2023/wordml/word16du" xmlns:w16sdtdh="http://schemas.microsoft.com/office/word/2020/wordml/sdtdatahash" xmlns:w16se="http://schemas.microsoft.com/office/word/2015/wordml/symex" xmlns:wpg="http://schemas.microsoft.com/office/word/2010/wordprocessingGroup" xmlns:wpi="http://schemas.microsoft.com/office/word/2010/wordprocessingInk" xmlns:wne="http://schemas.microsoft.com/office/word/2006/wordml" xmlns:wps="http://schemas.microsoft.com/office/word/2010/wordprocessingShape" mc:Ignorable="w14 w15 w16se w16cid w16 w16cex w16sdtdh wp14">
+  <w:footnote w:type="separator" w:id="-1">
+    <w:p>
+      <w:r>
+        <w:separator/>
+      </w:r>
+    </w:p>
+  </w:footnote>
+  <w:footnote w:type="continuationSeparator" w:id="0">
+    <w:p>
+      <w:r>
+        <w:continuationSeparator/>
+      </w:r>
+    </w:p>
+  </w:footnote>
+</w:footnotes>
+</file>
+
+<file path=word/header1.xml><?xml version="1.0" encoding="utf-8"?>
+<w:hdr xmlns:wpc="http://schemas.microsoft.com/office/word/2010/wordprocessingCanvas" xmlns:cx="http://schemas.microsoft.com/office/drawing/2014/chartex" xmlns:cx1="http://schemas.microsoft.com/office/drawing/2015/9/8/chartex" xmlns:cx2="http://schemas.microsoft.com/office/drawing/2015/10/21/chartex" xmlns:cx3="http://schemas.microsoft.com/office/drawing/2016/5/9/chartex" xmlns:cx4="http://schemas.microsoft.com/office/drawing/2016/5/10/chartex" xmlns:cx5="http://schemas.microsoft.com/office/drawing/2016/5/11/chartex" xmlns:cx6="http://schemas.microsoft.com/office/drawing/2016/5/12/chartex" xmlns:cx7="http://schemas.microsoft.com/office/drawing/2016/5/13/chartex" xmlns:cx8="http://schemas.microsoft.com/office/drawing/2016/5/14/chartex" xmlns:mc="http://schemas.openxmlformats.org/markup-compatibility/2006" xmlns:aink="http://schemas.microsoft.com/office/drawing/2016/ink" xmlns:am3d="http://schemas.microsoft.com/office/drawing/2017/model3d" xmlns:o="urn:schemas-microsoft-com:office:office" xmlns:oel="http://schemas.microsoft.com/office/2019/extlst" xmlns:r="http://schemas.openxmlformats.org/officeDocument/2006/relationships" xmlns:m="http://schemas.openxmlformats.org/officeDocument/2006/math" xmlns:v="urn:schemas-microsoft-com:vml" xmlns:wp14="http://schemas.microsoft.com/office/word/2010/wordprocessingDrawing" xmlns:wp="http://schemas.openxmlformats.org/drawingml/2006/wordprocessingDrawing" xmlns:w10="urn:schemas-microsoft-com:office:word" xmlns:w="http://schemas.openxmlformats.org/wordprocessingml/2006/main" xmlns:w14="http://schemas.microsoft.com/office/word/2010/wordml" xmlns:w15="http://schemas.microsoft.com/office/word/2012/wordml" xmlns:w16cex="http://schemas.microsoft.com/office/word/2018/wordml/cex" xmlns:w16cid="http://schemas.microsoft.com/office/word/2016/wordml/cid" xmlns:w16="http://schemas.microsoft.com/office/word/2018/wordml" xmlns:w16du="http://schemas.microsoft.com/office/word/2023/wordml/word16du" xmlns:w16sdtdh="http://schemas.microsoft.com/office/word/2020/wordml/sdtdatahash" xmlns:w16se="http://schemas.microsoft.com/office/word/2015/wordml/symex" xmlns:wpg="http://schemas.microsoft.com/office/word/2010/wordprocessingGroup" xmlns:wpi="http://schemas.microsoft.com/office/word/2010/wordprocessingInk" xmlns:wne="http://schemas.microsoft.com/office/word/2006/wordml" xmlns:wps="http://schemas.microsoft.com/office/word/2010/wordprocessingShape" mc:Ignorable="w14 w15 w16se w16cid w16 w16cex w16sdtdh wp14">
+  <w:p>
+    <w:pPr>
+      <w:spacing w:before="188"/>
+      <w:ind w:right="640"/>
+      <w:jc w:val="right"/>
+      <w:rPr>
+        <w:b/>
+        <w:sz w:val="32"/>
+      </w:rPr>
+    </w:pPr>
+    <w:r>
+      <w:rPr>
+        <w:noProof/>
+      </w:rPr>
+      <w:drawing>
+        <wp:anchor distT="0" distB="0" distL="0" distR="0" simplePos="0" relativeHeight="251659264" behindDoc="0" locked="0" layoutInCell="1" allowOverlap="1" wp14:anchorId="5A4B2B0F" wp14:editId="44D9204A">
+          <wp:simplePos x="0" y="0"/>
+          <wp:positionH relativeFrom="page">
+            <wp:posOffset>274026</wp:posOffset>
+          </wp:positionH>
+          <wp:positionV relativeFrom="paragraph">
+            <wp:posOffset>-150713</wp:posOffset>
+          </wp:positionV>
+          <wp:extent cx="1296537" cy="555625"/>
+          <wp:effectExtent l="0" t="0" r="0" b="0"/>
+          <wp:wrapNone/>
+          <wp:docPr id="1" name="image1.jpeg" descr="Texto&#10;&#10;Descripción generada automáticamente con confianza baja"/>
+          <wp:cNvGraphicFramePr>
+            <a:graphicFrameLocks xmlns:a="http://schemas.openxmlformats.org/drawingml/2006/main" noChangeAspect="1"/>
+          </wp:cNvGraphicFramePr>
+          <a:graphic xmlns:a="http://schemas.openxmlformats.org/drawingml/2006/main">
+            <a:graphicData uri="http://schemas.openxmlformats.org/drawingml/2006/picture">
+              <pic:pic xmlns:pic="http://schemas.openxmlformats.org/drawingml/2006/picture">
+                <pic:nvPicPr>
+                  <pic:cNvPr id="1" name="image1.jpeg" descr="Texto&#10;&#10;Descripción generada automáticamente con confianza baja"/>
+                  <pic:cNvPicPr/>
+                </pic:nvPicPr>
+                <pic:blipFill rotWithShape="1">
+                  <a:blip r:embed="rId1" cstate="print"/>
+                  <a:srcRect r="62219"/>
+                  <a:stretch/>
+                </pic:blipFill>
+                <pic:spPr bwMode="auto">
+                  <a:xfrm>
+                    <a:off x="0" y="0"/>
+                    <a:ext cx="1296537" cy="555625"/>
+                  </a:xfrm>
+                  <a:prstGeom prst="rect">
+                    <a:avLst/>
+                  </a:prstGeom>
+                  <a:ln>
+                    <a:noFill/>
+                  </a:ln>
+                  <a:extLst>
+                    <a:ext uri="{53640926-AAD7-44D8-BBD7-CCE9431645EC}">
+                      <a14:shadowObscured xmlns:a14="http://schemas.microsoft.com/office/drawing/2010/main"/>
+                    </a:ext>
+                  </a:extLst>
+                </pic:spPr>
+              </pic:pic>
+            </a:graphicData>
+          </a:graphic>
+          <wp14:sizeRelH relativeFrom="margin">
+            <wp14:pctWidth>0</wp14:pctWidth>
+          </wp14:sizeRelH>
+        </wp:anchor>
+      </w:drawing>
+    </w:r>
+    <w:r>
+      <w:t xml:space="preserve">                 </w:t>
+    </w:r>
+    <w:r>
+      <w:rPr>
+        <w:b/>
+        <w:sz w:val="32"/>
+      </w:rPr>
+      <w:t>Documento</w:t>
+    </w:r>
+    <w:r>
+      <w:rPr>
+        <w:b/>
+        <w:spacing w:val="-7"/>
+        <w:sz w:val="32"/>
+      </w:rPr>
+      <w:t xml:space="preserve"> </w:t>
+    </w:r>
+    <w:r>
+      <w:rPr>
+        <w:b/>
+        <w:sz w:val="32"/>
+      </w:rPr>
+      <w:t>Reporte</w:t>
+    </w:r>
+  </w:p>
+  <w:p>
+    <w:pPr>
+      <w:pStyle w:val="Encabezado"/>
+    </w:pPr>
+  </w:p>
+</w:hdr>
 </file>
 
 <file path=word/styles.xml><?xml version="1.0" encoding="utf-8"?>
@@ -830,6 +1429,19 @@
   <w:style w:type="paragraph" w:default="1" w:styleId="Normal">
     <w:name w:val="Normal"/>
     <w:qFormat/>
+    <w:rsid w:val="001E2AF9"/>
+    <w:pPr>
+      <w:widowControl w:val="0"/>
+      <w:autoSpaceDE w:val="0"/>
+      <w:autoSpaceDN w:val="0"/>
+      <w:spacing w:after="0" w:line="240" w:lineRule="auto"/>
+    </w:pPr>
+    <w:rPr>
+      <w:rFonts w:ascii="Calibri" w:eastAsia="Calibri" w:hAnsi="Calibri" w:cs="Calibri"/>
+      <w:kern w:val="0"/>
+      <w:lang w:val="es-ES"/>
+      <w14:ligatures w14:val="none"/>
+    </w:rPr>
   </w:style>
   <w:style w:type="character" w:default="1" w:styleId="Fuentedeprrafopredeter">
     <w:name w:val="Default Paragraph Font"/>
@@ -858,30 +1470,123 @@
     <w:semiHidden/>
     <w:unhideWhenUsed/>
   </w:style>
+  <w:style w:type="table" w:customStyle="1" w:styleId="TableNormal">
+    <w:name w:val="Table Normal"/>
+    <w:uiPriority w:val="2"/>
+    <w:semiHidden/>
+    <w:unhideWhenUsed/>
+    <w:qFormat/>
+    <w:rsid w:val="001E2AF9"/>
+    <w:pPr>
+      <w:widowControl w:val="0"/>
+      <w:autoSpaceDE w:val="0"/>
+      <w:autoSpaceDN w:val="0"/>
+      <w:spacing w:after="0" w:line="240" w:lineRule="auto"/>
+    </w:pPr>
+    <w:rPr>
+      <w:kern w:val="0"/>
+      <w:lang w:val="en-US"/>
+      <w14:ligatures w14:val="none"/>
+    </w:rPr>
+    <w:tblPr>
+      <w:tblInd w:w="0" w:type="dxa"/>
+      <w:tblCellMar>
+        <w:top w:w="0" w:type="dxa"/>
+        <w:left w:w="0" w:type="dxa"/>
+        <w:bottom w:w="0" w:type="dxa"/>
+        <w:right w:w="0" w:type="dxa"/>
+      </w:tblCellMar>
+    </w:tblPr>
+  </w:style>
+  <w:style w:type="paragraph" w:customStyle="1" w:styleId="TableParagraph">
+    <w:name w:val="Table Paragraph"/>
+    <w:basedOn w:val="Normal"/>
+    <w:uiPriority w:val="1"/>
+    <w:qFormat/>
+    <w:rsid w:val="001E2AF9"/>
+    <w:pPr>
+      <w:ind w:left="69"/>
+    </w:pPr>
+  </w:style>
+  <w:style w:type="paragraph" w:styleId="Encabezado">
+    <w:name w:val="header"/>
+    <w:basedOn w:val="Normal"/>
+    <w:link w:val="EncabezadoCar"/>
+    <w:uiPriority w:val="99"/>
+    <w:unhideWhenUsed/>
+    <w:rsid w:val="001E2AF9"/>
+    <w:pPr>
+      <w:tabs>
+        <w:tab w:val="center" w:pos="4419"/>
+        <w:tab w:val="right" w:pos="8838"/>
+      </w:tabs>
+    </w:pPr>
+  </w:style>
+  <w:style w:type="character" w:customStyle="1" w:styleId="EncabezadoCar">
+    <w:name w:val="Encabezado Car"/>
+    <w:basedOn w:val="Fuentedeprrafopredeter"/>
+    <w:link w:val="Encabezado"/>
+    <w:uiPriority w:val="99"/>
+    <w:rsid w:val="001E2AF9"/>
+    <w:rPr>
+      <w:rFonts w:ascii="Calibri" w:eastAsia="Calibri" w:hAnsi="Calibri" w:cs="Calibri"/>
+      <w:kern w:val="0"/>
+      <w:lang w:val="es-ES"/>
+      <w14:ligatures w14:val="none"/>
+    </w:rPr>
+  </w:style>
+  <w:style w:type="paragraph" w:styleId="Piedepgina">
+    <w:name w:val="footer"/>
+    <w:basedOn w:val="Normal"/>
+    <w:link w:val="PiedepginaCar"/>
+    <w:uiPriority w:val="99"/>
+    <w:unhideWhenUsed/>
+    <w:rsid w:val="001E2AF9"/>
+    <w:pPr>
+      <w:tabs>
+        <w:tab w:val="center" w:pos="4419"/>
+        <w:tab w:val="right" w:pos="8838"/>
+      </w:tabs>
+    </w:pPr>
+  </w:style>
+  <w:style w:type="character" w:customStyle="1" w:styleId="PiedepginaCar">
+    <w:name w:val="Pie de página Car"/>
+    <w:basedOn w:val="Fuentedeprrafopredeter"/>
+    <w:link w:val="Piedepgina"/>
+    <w:uiPriority w:val="99"/>
+    <w:rsid w:val="001E2AF9"/>
+    <w:rPr>
+      <w:rFonts w:ascii="Calibri" w:eastAsia="Calibri" w:hAnsi="Calibri" w:cs="Calibri"/>
+      <w:kern w:val="0"/>
+      <w:lang w:val="es-ES"/>
+      <w14:ligatures w14:val="none"/>
+    </w:rPr>
+  </w:style>
   <w:style w:type="paragraph" w:styleId="NormalWeb">
     <w:name w:val="Normal (Web)"/>
     <w:basedOn w:val="Normal"/>
     <w:uiPriority w:val="99"/>
     <w:semiHidden/>
     <w:unhideWhenUsed/>
-    <w:rsid w:val="00DB79BA"/>
+    <w:rsid w:val="001E2AF9"/>
     <w:pPr>
-      <w:spacing w:before="100" w:beforeAutospacing="1" w:after="100" w:afterAutospacing="1" w:line="240" w:lineRule="auto"/>
+      <w:widowControl/>
+      <w:autoSpaceDE/>
+      <w:autoSpaceDN/>
+      <w:spacing w:before="100" w:beforeAutospacing="1" w:after="100" w:afterAutospacing="1"/>
     </w:pPr>
     <w:rPr>
       <w:rFonts w:ascii="Times New Roman" w:eastAsia="Times New Roman" w:hAnsi="Times New Roman" w:cs="Times New Roman"/>
-      <w:kern w:val="0"/>
       <w:sz w:val="24"/>
       <w:szCs w:val="24"/>
-      <w:lang w:eastAsia="es-CO"/>
-      <w14:ligatures w14:val="none"/>
+      <w:lang w:val="es-CO" w:eastAsia="es-CO"/>
     </w:rPr>
   </w:style>
   <w:style w:type="table" w:styleId="Tablaconcuadrcula">
     <w:name w:val="Table Grid"/>
     <w:basedOn w:val="Tablanormal"/>
     <w:uiPriority w:val="39"/>
-    <w:rsid w:val="00D434E4"/>
+    <w:rsid w:val="001E2AF9"/>
     <w:pPr>
       <w:spacing w:after="0" w:line="240" w:lineRule="auto"/>
     </w:pPr>
@@ -895,6 +1600,24 @@
         <w:insideV w:val="single" w:sz="4" w:space="0" w:color="auto"/>
       </w:tblBorders>
     </w:tblPr>
+  </w:style>
+  <w:style w:type="paragraph" w:styleId="Sinespaciado">
+    <w:name w:val="No Spacing"/>
+    <w:uiPriority w:val="1"/>
+    <w:qFormat/>
+    <w:rsid w:val="001E2AF9"/>
+    <w:pPr>
+      <w:widowControl w:val="0"/>
+      <w:autoSpaceDE w:val="0"/>
+      <w:autoSpaceDN w:val="0"/>
+      <w:spacing w:after="0" w:line="240" w:lineRule="auto"/>
+    </w:pPr>
+    <w:rPr>
+      <w:rFonts w:ascii="Calibri" w:eastAsia="Calibri" w:hAnsi="Calibri" w:cs="Calibri"/>
+      <w:kern w:val="0"/>
+      <w:lang w:val="es-ES"/>
+      <w14:ligatures w14:val="none"/>
+    </w:rPr>
   </w:style>
 </w:styles>
 </file>

</xml_diff>

<commit_message>
add count report by itemCode
</commit_message>
<xml_diff>
--- a/ReportModel.docx
+++ b/ReportModel.docx
@@ -111,7 +111,23 @@
                 <w:rFonts w:ascii="Arial MT"/>
                 <w:sz w:val="20"/>
               </w:rPr>
-              <w:t xml:space="preserve"> {{generatedDate}}</w:t>
+              <w:t xml:space="preserve"> {{</w:t>
+            </w:r>
+            <w:proofErr w:type="spellStart"/>
+            <w:r>
+              <w:rPr>
+                <w:rFonts w:ascii="Arial MT"/>
+                <w:sz w:val="20"/>
+              </w:rPr>
+              <w:t>generatedDate</w:t>
+            </w:r>
+            <w:proofErr w:type="spellEnd"/>
+            <w:r>
+              <w:rPr>
+                <w:rFonts w:ascii="Arial MT"/>
+                <w:sz w:val="20"/>
+              </w:rPr>
+              <w:t>}}</w:t>
             </w:r>
           </w:p>
         </w:tc>
@@ -499,6 +515,7 @@
         <w:tab/>
         <w:t>{{</w:t>
       </w:r>
+      <w:proofErr w:type="spellStart"/>
       <w:r>
         <w:rPr>
           <w:b/>
@@ -506,6 +523,7 @@
         </w:rPr>
         <w:t>supplier</w:t>
       </w:r>
+      <w:proofErr w:type="spellEnd"/>
       <w:r>
         <w:rPr>
           <w:b/>
@@ -669,15 +687,17 @@
           <w:rFonts w:ascii="Noto Serif" w:hAnsi="Noto Serif" w:cs="Noto Serif"/>
           <w:spacing w:val="-2"/>
         </w:rPr>
-        <w:t>{{?</w:t>
-      </w:r>
+        <w:t>{</w:t>
+      </w:r>
+      <w:proofErr w:type="gramStart"/>
       <w:r>
         <w:rPr>
           <w:rFonts w:ascii="Noto Serif" w:hAnsi="Noto Serif" w:cs="Noto Serif"/>
           <w:spacing w:val="-2"/>
         </w:rPr>
-        <w:t>resume</w:t>
-      </w:r>
+        <w:t>{?resume</w:t>
+      </w:r>
+      <w:proofErr w:type="gramEnd"/>
       <w:r>
         <w:rPr>
           <w:rFonts w:ascii="Noto Serif" w:hAnsi="Noto Serif" w:cs="Noto Serif"/>
@@ -689,19 +709,23 @@
     <w:tbl>
       <w:tblPr>
         <w:tblStyle w:val="Tablaconcuadrcula"/>
-        <w:tblW w:w="0" w:type="auto"/>
+        <w:tblW w:w="9936" w:type="dxa"/>
         <w:tblLook w:val="04A0" w:firstRow="1" w:lastRow="0" w:firstColumn="1" w:lastColumn="0" w:noHBand="0" w:noVBand="1"/>
       </w:tblPr>
       <w:tblGrid>
-        <w:gridCol w:w="2560"/>
-        <w:gridCol w:w="2447"/>
-        <w:gridCol w:w="2509"/>
-        <w:gridCol w:w="1312"/>
+        <w:gridCol w:w="2503"/>
+        <w:gridCol w:w="2546"/>
+        <w:gridCol w:w="2495"/>
+        <w:gridCol w:w="1253"/>
+        <w:gridCol w:w="1139"/>
       </w:tblGrid>
       <w:tr>
+        <w:trPr>
+          <w:trHeight w:val="859"/>
+        </w:trPr>
         <w:tc>
           <w:tcPr>
-            <w:tcW w:w="2715" w:type="dxa"/>
+            <w:tcW w:w="2503" w:type="dxa"/>
           </w:tcPr>
           <w:p>
             <w:pPr>
@@ -710,20 +734,62 @@
               <w:rPr>
                 <w:rFonts w:ascii="Noto Serif" w:hAnsi="Noto Serif" w:cs="Noto Serif"/>
                 <w:spacing w:val="-2"/>
+                <w:sz w:val="20"/>
+                <w:szCs w:val="20"/>
               </w:rPr>
             </w:pPr>
             <w:r>
               <w:rPr>
                 <w:rFonts w:ascii="Noto Serif" w:hAnsi="Noto Serif" w:cs="Noto Serif"/>
                 <w:spacing w:val="-2"/>
-              </w:rPr>
-              <w:t>Proveedor:{{prove}}</w:t>
+                <w:sz w:val="20"/>
+                <w:szCs w:val="20"/>
+              </w:rPr>
+              <w:t>Proveedor:</w:t>
+            </w:r>
+            <w:r>
+              <w:rPr>
+                <w:rFonts w:ascii="Noto Serif" w:hAnsi="Noto Serif" w:cs="Noto Serif"/>
+                <w:spacing w:val="-2"/>
+                <w:sz w:val="20"/>
+                <w:szCs w:val="20"/>
+              </w:rPr>
+              <w:t xml:space="preserve"> </w:t>
+            </w:r>
+            <w:r>
+              <w:rPr>
+                <w:rFonts w:ascii="Noto Serif" w:hAnsi="Noto Serif" w:cs="Noto Serif"/>
+                <w:spacing w:val="-2"/>
+                <w:sz w:val="20"/>
+                <w:szCs w:val="20"/>
+              </w:rPr>
+              <w:t>{{</w:t>
+            </w:r>
+            <w:proofErr w:type="spellStart"/>
+            <w:r>
+              <w:rPr>
+                <w:rFonts w:ascii="Noto Serif" w:hAnsi="Noto Serif" w:cs="Noto Serif"/>
+                <w:spacing w:val="-2"/>
+                <w:sz w:val="20"/>
+                <w:szCs w:val="20"/>
+              </w:rPr>
+              <w:t>prove</w:t>
+            </w:r>
+            <w:proofErr w:type="spellEnd"/>
+            <w:r>
+              <w:rPr>
+                <w:rFonts w:ascii="Noto Serif" w:hAnsi="Noto Serif" w:cs="Noto Serif"/>
+                <w:spacing w:val="-2"/>
+                <w:sz w:val="20"/>
+                <w:szCs w:val="20"/>
+              </w:rPr>
+              <w:t>}}</w:t>
             </w:r>
           </w:p>
         </w:tc>
         <w:tc>
           <w:tcPr>
-            <w:tcW w:w="2648" w:type="dxa"/>
+            <w:tcW w:w="2546" w:type="dxa"/>
           </w:tcPr>
           <w:p>
             <w:pPr>
@@ -735,12 +801,16 @@
               <w:rPr>
                 <w:rFonts w:ascii="Noto Serif" w:hAnsi="Noto Serif" w:cs="Noto Serif"/>
                 <w:spacing w:val="-2"/>
+                <w:sz w:val="20"/>
+                <w:szCs w:val="20"/>
               </w:rPr>
             </w:pPr>
             <w:r>
               <w:rPr>
                 <w:rFonts w:ascii="Noto Serif" w:hAnsi="Noto Serif" w:cs="Noto Serif"/>
                 <w:spacing w:val="-2"/>
+                <w:sz w:val="20"/>
+                <w:szCs w:val="20"/>
               </w:rPr>
               <w:tab/>
             </w:r>
@@ -748,15 +818,74 @@
               <w:rPr>
                 <w:rFonts w:ascii="Noto Serif" w:hAnsi="Noto Serif" w:cs="Noto Serif"/>
                 <w:spacing w:val="-2"/>
+                <w:sz w:val="20"/>
+                <w:szCs w:val="20"/>
               </w:rPr>
               <w:tab/>
-              <w:t>Itemcode:{{item}}</w:t>
+            </w:r>
+            <w:proofErr w:type="spellStart"/>
+            <w:r>
+              <w:rPr>
+                <w:rFonts w:ascii="Noto Serif" w:hAnsi="Noto Serif" w:cs="Noto Serif"/>
+                <w:spacing w:val="-2"/>
+                <w:sz w:val="20"/>
+                <w:szCs w:val="20"/>
+              </w:rPr>
+              <w:t>Itemcode</w:t>
+            </w:r>
+            <w:proofErr w:type="spellEnd"/>
+            <w:r>
+              <w:rPr>
+                <w:rFonts w:ascii="Noto Serif" w:hAnsi="Noto Serif" w:cs="Noto Serif"/>
+                <w:spacing w:val="-2"/>
+                <w:sz w:val="20"/>
+                <w:szCs w:val="20"/>
+              </w:rPr>
+              <w:t>:</w:t>
+            </w:r>
+            <w:r>
+              <w:rPr>
+                <w:rFonts w:ascii="Noto Serif" w:hAnsi="Noto Serif" w:cs="Noto Serif"/>
+                <w:spacing w:val="-2"/>
+                <w:sz w:val="20"/>
+                <w:szCs w:val="20"/>
+              </w:rPr>
+              <w:t xml:space="preserve"> </w:t>
+            </w:r>
+            <w:r>
+              <w:rPr>
+                <w:rFonts w:ascii="Noto Serif" w:hAnsi="Noto Serif" w:cs="Noto Serif"/>
+                <w:spacing w:val="-2"/>
+                <w:sz w:val="20"/>
+                <w:szCs w:val="20"/>
+              </w:rPr>
+              <w:t>{{</w:t>
+            </w:r>
+            <w:proofErr w:type="spellStart"/>
+            <w:r>
+              <w:rPr>
+                <w:rFonts w:ascii="Noto Serif" w:hAnsi="Noto Serif" w:cs="Noto Serif"/>
+                <w:spacing w:val="-2"/>
+                <w:sz w:val="20"/>
+                <w:szCs w:val="20"/>
+              </w:rPr>
+              <w:t>item</w:t>
+            </w:r>
+            <w:proofErr w:type="spellEnd"/>
+            <w:r>
+              <w:rPr>
+                <w:rFonts w:ascii="Noto Serif" w:hAnsi="Noto Serif" w:cs="Noto Serif"/>
+                <w:spacing w:val="-2"/>
+                <w:sz w:val="20"/>
+                <w:szCs w:val="20"/>
+              </w:rPr>
+              <w:t>}}</w:t>
             </w:r>
           </w:p>
         </w:tc>
         <w:tc>
           <w:tcPr>
-            <w:tcW w:w="1491" w:type="dxa"/>
+            <w:tcW w:w="2495" w:type="dxa"/>
           </w:tcPr>
           <w:p>
             <w:pPr>
@@ -765,20 +894,73 @@
               <w:rPr>
                 <w:rFonts w:ascii="Noto Serif" w:hAnsi="Noto Serif" w:cs="Noto Serif"/>
                 <w:spacing w:val="-2"/>
+                <w:sz w:val="20"/>
+                <w:szCs w:val="20"/>
               </w:rPr>
             </w:pPr>
-            <w:r>
-              <w:rPr>
-                <w:rFonts w:ascii="Noto Serif" w:hAnsi="Noto Serif" w:cs="Noto Serif"/>
-                <w:spacing w:val="-2"/>
-              </w:rPr>
-              <w:t>ItemName:{{name}}</w:t>
+            <w:proofErr w:type="spellStart"/>
+            <w:r>
+              <w:rPr>
+                <w:rFonts w:ascii="Noto Serif" w:hAnsi="Noto Serif" w:cs="Noto Serif"/>
+                <w:spacing w:val="-2"/>
+                <w:sz w:val="20"/>
+                <w:szCs w:val="20"/>
+              </w:rPr>
+              <w:t>ItemName</w:t>
+            </w:r>
+            <w:proofErr w:type="spellEnd"/>
+            <w:r>
+              <w:rPr>
+                <w:rFonts w:ascii="Noto Serif" w:hAnsi="Noto Serif" w:cs="Noto Serif"/>
+                <w:spacing w:val="-2"/>
+                <w:sz w:val="20"/>
+                <w:szCs w:val="20"/>
+              </w:rPr>
+              <w:t>:</w:t>
+            </w:r>
+            <w:r>
+              <w:rPr>
+                <w:rFonts w:ascii="Noto Serif" w:hAnsi="Noto Serif" w:cs="Noto Serif"/>
+                <w:spacing w:val="-2"/>
+                <w:sz w:val="20"/>
+                <w:szCs w:val="20"/>
+              </w:rPr>
+              <w:t xml:space="preserve"> </w:t>
+            </w:r>
+            <w:r>
+              <w:rPr>
+                <w:rFonts w:ascii="Noto Serif" w:hAnsi="Noto Serif" w:cs="Noto Serif"/>
+                <w:spacing w:val="-2"/>
+                <w:sz w:val="20"/>
+                <w:szCs w:val="20"/>
+              </w:rPr>
+              <w:t>{{</w:t>
+            </w:r>
+            <w:proofErr w:type="spellStart"/>
+            <w:r>
+              <w:rPr>
+                <w:rFonts w:ascii="Noto Serif" w:hAnsi="Noto Serif" w:cs="Noto Serif"/>
+                <w:spacing w:val="-2"/>
+                <w:sz w:val="20"/>
+                <w:szCs w:val="20"/>
+              </w:rPr>
+              <w:t>name</w:t>
+            </w:r>
+            <w:proofErr w:type="spellEnd"/>
+            <w:r>
+              <w:rPr>
+                <w:rFonts w:ascii="Noto Serif" w:hAnsi="Noto Serif" w:cs="Noto Serif"/>
+                <w:spacing w:val="-2"/>
+                <w:sz w:val="20"/>
+                <w:szCs w:val="20"/>
+              </w:rPr>
+              <w:t>}}</w:t>
             </w:r>
           </w:p>
         </w:tc>
         <w:tc>
           <w:tcPr>
-            <w:tcW w:w="1974" w:type="dxa"/>
+            <w:tcW w:w="1253" w:type="dxa"/>
           </w:tcPr>
           <w:p>
             <w:pPr>
@@ -787,14 +969,120 @@
               <w:rPr>
                 <w:rFonts w:ascii="Noto Serif" w:hAnsi="Noto Serif" w:cs="Noto Serif"/>
                 <w:spacing w:val="-2"/>
+                <w:sz w:val="20"/>
+                <w:szCs w:val="20"/>
               </w:rPr>
             </w:pPr>
             <w:r>
               <w:rPr>
                 <w:rFonts w:ascii="Noto Serif" w:hAnsi="Noto Serif" w:cs="Noto Serif"/>
                 <w:spacing w:val="-2"/>
-              </w:rPr>
-              <w:t>Total: {{total}} MTS</w:t>
+                <w:sz w:val="20"/>
+                <w:szCs w:val="20"/>
+              </w:rPr>
+              <w:t>Cantidad</w:t>
+            </w:r>
+            <w:proofErr w:type="gramStart"/>
+            <w:r>
+              <w:rPr>
+                <w:rFonts w:ascii="Noto Serif" w:hAnsi="Noto Serif" w:cs="Noto Serif"/>
+                <w:spacing w:val="-2"/>
+                <w:sz w:val="20"/>
+                <w:szCs w:val="20"/>
+              </w:rPr>
+              <w:t>:</w:t>
+            </w:r>
+            <w:r>
+              <w:rPr>
+                <w:rFonts w:ascii="Noto Serif" w:hAnsi="Noto Serif" w:cs="Noto Serif"/>
+                <w:spacing w:val="-2"/>
+                <w:sz w:val="20"/>
+                <w:szCs w:val="20"/>
+              </w:rPr>
+              <w:t xml:space="preserve"> </w:t>
+            </w:r>
+            <w:r>
+              <w:rPr>
+                <w:rFonts w:ascii="Noto Serif" w:hAnsi="Noto Serif" w:cs="Noto Serif"/>
+                <w:spacing w:val="-2"/>
+                <w:sz w:val="20"/>
+                <w:szCs w:val="20"/>
+              </w:rPr>
+              <w:t xml:space="preserve"> {</w:t>
+            </w:r>
+            <w:proofErr w:type="gramEnd"/>
+            <w:r>
+              <w:rPr>
+                <w:rFonts w:ascii="Noto Serif" w:hAnsi="Noto Serif" w:cs="Noto Serif"/>
+                <w:spacing w:val="-2"/>
+                <w:sz w:val="20"/>
+                <w:szCs w:val="20"/>
+              </w:rPr>
+              <w:t>{</w:t>
+            </w:r>
+            <w:proofErr w:type="spellStart"/>
+            <w:r>
+              <w:rPr>
+                <w:rFonts w:ascii="Noto Serif" w:hAnsi="Noto Serif" w:cs="Noto Serif"/>
+                <w:spacing w:val="-2"/>
+                <w:sz w:val="20"/>
+                <w:szCs w:val="20"/>
+              </w:rPr>
+              <w:t>count</w:t>
+            </w:r>
+            <w:proofErr w:type="spellEnd"/>
+            <w:r>
+              <w:rPr>
+                <w:rFonts w:ascii="Noto Serif" w:hAnsi="Noto Serif" w:cs="Noto Serif"/>
+                <w:spacing w:val="-2"/>
+                <w:sz w:val="20"/>
+                <w:szCs w:val="20"/>
+              </w:rPr>
+              <w:t>}}</w:t>
+            </w:r>
+          </w:p>
+        </w:tc>
+        <w:tc>
+          <w:tcPr>
+            <w:tcW w:w="1139" w:type="dxa"/>
+          </w:tcPr>
+          <w:p>
+            <w:pPr>
+              <w:pStyle w:val="NormalWeb"/>
+              <w:jc w:val="center"/>
+              <w:rPr>
+                <w:rFonts w:ascii="Noto Serif" w:hAnsi="Noto Serif" w:cs="Noto Serif"/>
+                <w:spacing w:val="-2"/>
+                <w:sz w:val="20"/>
+                <w:szCs w:val="20"/>
+              </w:rPr>
+            </w:pPr>
+            <w:r>
+              <w:rPr>
+                <w:rFonts w:ascii="Noto Serif" w:hAnsi="Noto Serif" w:cs="Noto Serif"/>
+                <w:spacing w:val="-2"/>
+                <w:sz w:val="20"/>
+                <w:szCs w:val="20"/>
+              </w:rPr>
+              <w:t>Total:</w:t>
+            </w:r>
+            <w:r>
+              <w:rPr>
+                <w:rFonts w:ascii="Noto Serif" w:hAnsi="Noto Serif" w:cs="Noto Serif"/>
+                <w:spacing w:val="-2"/>
+                <w:sz w:val="20"/>
+                <w:szCs w:val="20"/>
+              </w:rPr>
+              <w:t xml:space="preserve"> </w:t>
+            </w:r>
+            <w:r>
+              <w:rPr>
+                <w:rFonts w:ascii="Noto Serif" w:hAnsi="Noto Serif" w:cs="Noto Serif"/>
+                <w:spacing w:val="-2"/>
+                <w:sz w:val="20"/>
+                <w:szCs w:val="20"/>
+              </w:rPr>
+              <w:t>{{total}} MTS</w:t>
             </w:r>
           </w:p>
         </w:tc>
@@ -824,21 +1112,7 @@
           <w:rFonts w:ascii="Noto Serif" w:hAnsi="Noto Serif" w:cs="Noto Serif"/>
           <w:spacing w:val="-2"/>
         </w:rPr>
-        <w:t>{{/</w:t>
-      </w:r>
-      <w:r>
-        <w:rPr>
-          <w:rFonts w:ascii="Noto Serif" w:hAnsi="Noto Serif" w:cs="Noto Serif"/>
-          <w:spacing w:val="-2"/>
-        </w:rPr>
-        <w:t>resume</w:t>
-      </w:r>
-      <w:r>
-        <w:rPr>
-          <w:rFonts w:ascii="Noto Serif" w:hAnsi="Noto Serif" w:cs="Noto Serif"/>
-          <w:spacing w:val="-2"/>
-        </w:rPr>
-        <w:t>}}</w:t>
+        <w:t>{{/resume}}</w:t>
       </w:r>
     </w:p>
     <w:p>
@@ -875,7 +1149,32 @@
           <w:rFonts w:ascii="Noto Serif" w:hAnsi="Noto Serif" w:cs="Noto Serif"/>
           <w:spacing w:val="-2"/>
         </w:rPr>
-        <w:t>{{?fabricReport}}</w:t>
+        <w:t>{</w:t>
+      </w:r>
+      <w:proofErr w:type="gramStart"/>
+      <w:r>
+        <w:rPr>
+          <w:rFonts w:ascii="Noto Serif" w:hAnsi="Noto Serif" w:cs="Noto Serif"/>
+          <w:spacing w:val="-2"/>
+        </w:rPr>
+        <w:t>{?</w:t>
+      </w:r>
+      <w:proofErr w:type="spellStart"/>
+      <w:r>
+        <w:rPr>
+          <w:rFonts w:ascii="Noto Serif" w:hAnsi="Noto Serif" w:cs="Noto Serif"/>
+          <w:spacing w:val="-2"/>
+        </w:rPr>
+        <w:t>fabricReport</w:t>
+      </w:r>
+      <w:proofErr w:type="spellEnd"/>
+      <w:proofErr w:type="gramEnd"/>
+      <w:r>
+        <w:rPr>
+          <w:rFonts w:ascii="Noto Serif" w:hAnsi="Noto Serif" w:cs="Noto Serif"/>
+          <w:spacing w:val="-2"/>
+        </w:rPr>
+        <w:t>}}</w:t>
       </w:r>
     </w:p>
     <w:p>
@@ -926,7 +1225,25 @@
                 <w:sz w:val="28"/>
                 <w:szCs w:val="28"/>
               </w:rPr>
-              <w:t>Proveedor: {{supplierInfo}}</w:t>
+              <w:t>Proveedor: {{</w:t>
+            </w:r>
+            <w:proofErr w:type="spellStart"/>
+            <w:r>
+              <w:rPr>
+                <w:rFonts w:ascii="Arial" w:hAnsi="Arial" w:cs="Arial"/>
+                <w:sz w:val="28"/>
+                <w:szCs w:val="28"/>
+              </w:rPr>
+              <w:t>supplierInfo</w:t>
+            </w:r>
+            <w:proofErr w:type="spellEnd"/>
+            <w:r>
+              <w:rPr>
+                <w:rFonts w:ascii="Arial" w:hAnsi="Arial" w:cs="Arial"/>
+                <w:sz w:val="28"/>
+                <w:szCs w:val="28"/>
+              </w:rPr>
+              <w:t>}}</w:t>
             </w:r>
           </w:p>
         </w:tc>
@@ -951,6 +1268,7 @@
                 <w:szCs w:val="28"/>
               </w:rPr>
             </w:pPr>
+            <w:proofErr w:type="gramStart"/>
             <w:r>
               <w:rPr>
                 <w:rFonts w:ascii="Arial" w:hAnsi="Arial" w:cs="Arial"/>
@@ -965,8 +1283,18 @@
                 <w:sz w:val="28"/>
                 <w:szCs w:val="28"/>
               </w:rPr>
-              <w:t>{{</w:t>
-            </w:r>
+              <w:t>{</w:t>
+            </w:r>
+            <w:proofErr w:type="gramEnd"/>
+            <w:r>
+              <w:rPr>
+                <w:rFonts w:ascii="Arial" w:hAnsi="Arial" w:cs="Arial"/>
+                <w:sz w:val="28"/>
+                <w:szCs w:val="28"/>
+              </w:rPr>
+              <w:t>{</w:t>
+            </w:r>
+            <w:proofErr w:type="spellStart"/>
             <w:r>
               <w:rPr>
                 <w:rFonts w:ascii="Arial" w:hAnsi="Arial" w:cs="Arial"/>
@@ -975,6 +1303,7 @@
               </w:rPr>
               <w:t>reference</w:t>
             </w:r>
+            <w:proofErr w:type="spellEnd"/>
             <w:r>
               <w:rPr>
                 <w:rFonts w:ascii="Arial" w:hAnsi="Arial" w:cs="Arial"/>
@@ -1001,22 +1330,43 @@
                 <w:szCs w:val="28"/>
               </w:rPr>
             </w:pPr>
-            <w:r>
-              <w:rPr>
-                <w:rFonts w:ascii="Arial" w:hAnsi="Arial" w:cs="Arial"/>
-                <w:sz w:val="28"/>
-                <w:szCs w:val="28"/>
-              </w:rPr>
-              <w:t>ItemCode:</w:t>
-            </w:r>
-            <w:r>
-              <w:rPr>
-                <w:rFonts w:ascii="Arial" w:hAnsi="Arial" w:cs="Arial"/>
-                <w:sz w:val="28"/>
-                <w:szCs w:val="28"/>
-              </w:rPr>
-              <w:t>{{</w:t>
-            </w:r>
+            <w:proofErr w:type="spellStart"/>
+            <w:proofErr w:type="gramStart"/>
+            <w:r>
+              <w:rPr>
+                <w:rFonts w:ascii="Arial" w:hAnsi="Arial" w:cs="Arial"/>
+                <w:sz w:val="28"/>
+                <w:szCs w:val="28"/>
+              </w:rPr>
+              <w:t>ItemCode</w:t>
+            </w:r>
+            <w:proofErr w:type="spellEnd"/>
+            <w:r>
+              <w:rPr>
+                <w:rFonts w:ascii="Arial" w:hAnsi="Arial" w:cs="Arial"/>
+                <w:sz w:val="28"/>
+                <w:szCs w:val="28"/>
+              </w:rPr>
+              <w:t>:</w:t>
+            </w:r>
+            <w:r>
+              <w:rPr>
+                <w:rFonts w:ascii="Arial" w:hAnsi="Arial" w:cs="Arial"/>
+                <w:sz w:val="28"/>
+                <w:szCs w:val="28"/>
+              </w:rPr>
+              <w:t>{</w:t>
+            </w:r>
+            <w:proofErr w:type="gramEnd"/>
+            <w:r>
+              <w:rPr>
+                <w:rFonts w:ascii="Arial" w:hAnsi="Arial" w:cs="Arial"/>
+                <w:sz w:val="28"/>
+                <w:szCs w:val="28"/>
+              </w:rPr>
+              <w:t>{</w:t>
+            </w:r>
+            <w:proofErr w:type="spellStart"/>
             <w:r>
               <w:rPr>
                 <w:rFonts w:ascii="Arial" w:hAnsi="Arial" w:cs="Arial"/>
@@ -1025,6 +1375,7 @@
               </w:rPr>
               <w:t>itemCode</w:t>
             </w:r>
+            <w:proofErr w:type="spellEnd"/>
             <w:r>
               <w:rPr>
                 <w:rFonts w:ascii="Arial" w:hAnsi="Arial" w:cs="Arial"/>
@@ -1054,6 +1405,7 @@
                 <w:szCs w:val="28"/>
               </w:rPr>
             </w:pPr>
+            <w:proofErr w:type="gramStart"/>
             <w:r>
               <w:rPr>
                 <w:rFonts w:ascii="Arial" w:hAnsi="Arial" w:cs="Arial"/>
@@ -1068,7 +1420,34 @@
                 <w:sz w:val="28"/>
                 <w:szCs w:val="28"/>
               </w:rPr>
-              <w:t>{{batchNum}}</w:t>
+              <w:t>{</w:t>
+            </w:r>
+            <w:proofErr w:type="gramEnd"/>
+            <w:r>
+              <w:rPr>
+                <w:rFonts w:ascii="Arial" w:hAnsi="Arial" w:cs="Arial"/>
+                <w:sz w:val="28"/>
+                <w:szCs w:val="28"/>
+              </w:rPr>
+              <w:t>{</w:t>
+            </w:r>
+            <w:proofErr w:type="spellStart"/>
+            <w:r>
+              <w:rPr>
+                <w:rFonts w:ascii="Arial" w:hAnsi="Arial" w:cs="Arial"/>
+                <w:sz w:val="28"/>
+                <w:szCs w:val="28"/>
+              </w:rPr>
+              <w:t>batchNum</w:t>
+            </w:r>
+            <w:proofErr w:type="spellEnd"/>
+            <w:r>
+              <w:rPr>
+                <w:rFonts w:ascii="Arial" w:hAnsi="Arial" w:cs="Arial"/>
+                <w:sz w:val="28"/>
+                <w:szCs w:val="28"/>
+              </w:rPr>
+              <w:t>}}</w:t>
             </w:r>
           </w:p>
         </w:tc>
@@ -1089,6 +1468,7 @@
                 <w:szCs w:val="28"/>
               </w:rPr>
             </w:pPr>
+            <w:proofErr w:type="gramStart"/>
             <w:r>
               <w:rPr>
                 <w:rFonts w:ascii="Arial" w:hAnsi="Arial" w:cs="Arial"/>
@@ -1103,7 +1483,34 @@
                 <w:sz w:val="28"/>
                 <w:szCs w:val="28"/>
               </w:rPr>
-              <w:t>{{defect}}</w:t>
+              <w:t>{</w:t>
+            </w:r>
+            <w:proofErr w:type="gramEnd"/>
+            <w:r>
+              <w:rPr>
+                <w:rFonts w:ascii="Arial" w:hAnsi="Arial" w:cs="Arial"/>
+                <w:sz w:val="28"/>
+                <w:szCs w:val="28"/>
+              </w:rPr>
+              <w:t>{</w:t>
+            </w:r>
+            <w:proofErr w:type="spellStart"/>
+            <w:r>
+              <w:rPr>
+                <w:rFonts w:ascii="Arial" w:hAnsi="Arial" w:cs="Arial"/>
+                <w:sz w:val="28"/>
+                <w:szCs w:val="28"/>
+              </w:rPr>
+              <w:t>defect</w:t>
+            </w:r>
+            <w:proofErr w:type="spellEnd"/>
+            <w:r>
+              <w:rPr>
+                <w:rFonts w:ascii="Arial" w:hAnsi="Arial" w:cs="Arial"/>
+                <w:sz w:val="28"/>
+                <w:szCs w:val="28"/>
+              </w:rPr>
+              <w:t>}}</w:t>
             </w:r>
           </w:p>
         </w:tc>
@@ -1123,6 +1530,7 @@
                 <w:szCs w:val="28"/>
               </w:rPr>
             </w:pPr>
+            <w:proofErr w:type="gramStart"/>
             <w:r>
               <w:rPr>
                 <w:rFonts w:ascii="Arial" w:hAnsi="Arial" w:cs="Arial"/>
@@ -1137,7 +1545,34 @@
                 <w:sz w:val="28"/>
                 <w:szCs w:val="28"/>
               </w:rPr>
-              <w:t>{{quantity}}</w:t>
+              <w:t>{</w:t>
+            </w:r>
+            <w:proofErr w:type="gramEnd"/>
+            <w:r>
+              <w:rPr>
+                <w:rFonts w:ascii="Arial" w:hAnsi="Arial" w:cs="Arial"/>
+                <w:sz w:val="28"/>
+                <w:szCs w:val="28"/>
+              </w:rPr>
+              <w:t>{</w:t>
+            </w:r>
+            <w:proofErr w:type="spellStart"/>
+            <w:r>
+              <w:rPr>
+                <w:rFonts w:ascii="Arial" w:hAnsi="Arial" w:cs="Arial"/>
+                <w:sz w:val="28"/>
+                <w:szCs w:val="28"/>
+              </w:rPr>
+              <w:t>quantity</w:t>
+            </w:r>
+            <w:proofErr w:type="spellEnd"/>
+            <w:r>
+              <w:rPr>
+                <w:rFonts w:ascii="Arial" w:hAnsi="Arial" w:cs="Arial"/>
+                <w:sz w:val="28"/>
+                <w:szCs w:val="28"/>
+              </w:rPr>
+              <w:t>}}</w:t>
             </w:r>
           </w:p>
         </w:tc>
@@ -1161,6 +1596,7 @@
                 <w:szCs w:val="28"/>
               </w:rPr>
             </w:pPr>
+            <w:proofErr w:type="gramStart"/>
             <w:r>
               <w:rPr>
                 <w:rFonts w:ascii="Arial" w:hAnsi="Arial" w:cs="Arial"/>
@@ -1175,7 +1611,34 @@
                 <w:sz w:val="20"/>
                 <w:szCs w:val="20"/>
               </w:rPr>
-              <w:t>{{comments}}</w:t>
+              <w:t>{</w:t>
+            </w:r>
+            <w:proofErr w:type="gramEnd"/>
+            <w:r>
+              <w:rPr>
+                <w:rFonts w:ascii="Arial" w:hAnsi="Arial" w:cs="Arial"/>
+                <w:sz w:val="20"/>
+                <w:szCs w:val="20"/>
+              </w:rPr>
+              <w:t>{</w:t>
+            </w:r>
+            <w:proofErr w:type="spellStart"/>
+            <w:r>
+              <w:rPr>
+                <w:rFonts w:ascii="Arial" w:hAnsi="Arial" w:cs="Arial"/>
+                <w:sz w:val="20"/>
+                <w:szCs w:val="20"/>
+              </w:rPr>
+              <w:t>comments</w:t>
+            </w:r>
+            <w:proofErr w:type="spellEnd"/>
+            <w:r>
+              <w:rPr>
+                <w:rFonts w:ascii="Arial" w:hAnsi="Arial" w:cs="Arial"/>
+                <w:sz w:val="20"/>
+                <w:szCs w:val="20"/>
+              </w:rPr>
+              <w:t>}}</w:t>
             </w:r>
             <w:r>
               <w:rPr>
@@ -1203,7 +1666,32 @@
           <w:rFonts w:ascii="Noto Serif" w:hAnsi="Noto Serif" w:cs="Noto Serif"/>
           <w:spacing w:val="-2"/>
         </w:rPr>
-        <w:t>{{?evidence}}</w:t>
+        <w:t>{</w:t>
+      </w:r>
+      <w:proofErr w:type="gramStart"/>
+      <w:r>
+        <w:rPr>
+          <w:rFonts w:ascii="Noto Serif" w:hAnsi="Noto Serif" w:cs="Noto Serif"/>
+          <w:spacing w:val="-2"/>
+        </w:rPr>
+        <w:t>{?</w:t>
+      </w:r>
+      <w:proofErr w:type="spellStart"/>
+      <w:r>
+        <w:rPr>
+          <w:rFonts w:ascii="Noto Serif" w:hAnsi="Noto Serif" w:cs="Noto Serif"/>
+          <w:spacing w:val="-2"/>
+        </w:rPr>
+        <w:t>evidence</w:t>
+      </w:r>
+      <w:proofErr w:type="spellEnd"/>
+      <w:proofErr w:type="gramEnd"/>
+      <w:r>
+        <w:rPr>
+          <w:rFonts w:ascii="Noto Serif" w:hAnsi="Noto Serif" w:cs="Noto Serif"/>
+          <w:spacing w:val="-2"/>
+        </w:rPr>
+        <w:t>}}</w:t>
       </w:r>
     </w:p>
     <w:p>
@@ -1251,7 +1739,24 @@
           <w:rFonts w:ascii="Noto Serif" w:hAnsi="Noto Serif" w:cs="Noto Serif"/>
           <w:spacing w:val="-2"/>
         </w:rPr>
-        <w:t>{{/evidence}}</w:t>
+        <w:lastRenderedPageBreak/>
+        <w:t>{{/</w:t>
+      </w:r>
+      <w:proofErr w:type="spellStart"/>
+      <w:r>
+        <w:rPr>
+          <w:rFonts w:ascii="Noto Serif" w:hAnsi="Noto Serif" w:cs="Noto Serif"/>
+          <w:spacing w:val="-2"/>
+        </w:rPr>
+        <w:t>evidence</w:t>
+      </w:r>
+      <w:proofErr w:type="spellEnd"/>
+      <w:r>
+        <w:rPr>
+          <w:rFonts w:ascii="Noto Serif" w:hAnsi="Noto Serif" w:cs="Noto Serif"/>
+          <w:spacing w:val="-2"/>
+        </w:rPr>
+        <w:t>}}</w:t>
       </w:r>
     </w:p>
     <w:p>
@@ -1280,7 +1785,23 @@
           <w:rFonts w:ascii="Noto Serif" w:hAnsi="Noto Serif" w:cs="Noto Serif"/>
           <w:spacing w:val="-2"/>
         </w:rPr>
-        <w:t>{{/fabricReport}}</w:t>
+        <w:t>{{/</w:t>
+      </w:r>
+      <w:proofErr w:type="spellStart"/>
+      <w:r>
+        <w:rPr>
+          <w:rFonts w:ascii="Noto Serif" w:hAnsi="Noto Serif" w:cs="Noto Serif"/>
+          <w:spacing w:val="-2"/>
+        </w:rPr>
+        <w:t>fabricReport</w:t>
+      </w:r>
+      <w:proofErr w:type="spellEnd"/>
+      <w:r>
+        <w:rPr>
+          <w:rFonts w:ascii="Noto Serif" w:hAnsi="Noto Serif" w:cs="Noto Serif"/>
+          <w:spacing w:val="-2"/>
+        </w:rPr>
+        <w:t>}}</w:t>
       </w:r>
     </w:p>
     <w:p>

</xml_diff>